<commit_message>
updated report and added vectorization report
</commit_message>
<xml_diff>
--- a/stage2/Group20_Stage2_Report.docx
+++ b/stage2/Group20_Stage2_Report.docx
@@ -1,6 +1,6 @@
 
 <file path=word/document.xml><?xml version="1.0" encoding="utf-8"?>
-<w:document xmlns:ve="http://schemas.openxmlformats.org/markup-compatibility/2006" xmlns:o="urn:schemas-microsoft-com:office:office" xmlns:r="http://schemas.openxmlformats.org/officeDocument/2006/relationships" xmlns:m="http://schemas.openxmlformats.org/officeDocument/2006/math" xmlns:v="urn:schemas-microsoft-com:vml" xmlns:wp="http://schemas.openxmlformats.org/drawingml/2006/wordprocessingDrawing" xmlns:w10="urn:schemas-microsoft-com:office:word" xmlns:w="http://schemas.openxmlformats.org/wordprocessingml/2006/main" xmlns:wne="http://schemas.microsoft.com/office/word/2006/wordml">
+<w:document xmlns:wpc="http://schemas.microsoft.com/office/word/2010/wordprocessingCanvas" xmlns:mo="http://schemas.microsoft.com/office/mac/office/2008/main" xmlns:mc="http://schemas.openxmlformats.org/markup-compatibility/2006" xmlns:mv="urn:schemas-microsoft-com:mac:vml" xmlns:o="urn:schemas-microsoft-com:office:office" xmlns:r="http://schemas.openxmlformats.org/officeDocument/2006/relationships" xmlns:m="http://schemas.openxmlformats.org/officeDocument/2006/math" xmlns:v="urn:schemas-microsoft-com:vml" xmlns:wp14="http://schemas.microsoft.com/office/word/2010/wordprocessingDrawing" xmlns:wp="http://schemas.openxmlformats.org/drawingml/2006/wordprocessingDrawing" xmlns:w10="urn:schemas-microsoft-com:office:word" xmlns:w="http://schemas.openxmlformats.org/wordprocessingml/2006/main" xmlns:w14="http://schemas.microsoft.com/office/word/2010/wordml" xmlns:wpg="http://schemas.microsoft.com/office/word/2010/wordprocessingGroup" xmlns:wpi="http://schemas.microsoft.com/office/word/2010/wordprocessingInk" xmlns:wne="http://schemas.microsoft.com/office/word/2006/wordml" xmlns:wps="http://schemas.microsoft.com/office/word/2010/wordprocessingShape" mc:Ignorable="w14 wp14">
   <w:body>
     <w:p>
       <w:pPr>
@@ -9,87 +9,77 @@
           <w:b/>
         </w:rPr>
       </w:pPr>
+      <w:r>
+        <w:rPr>
+          <w:rFonts w:hint="eastAsia"/>
+          <w:b/>
+          <w:sz w:val="28"/>
+        </w:rPr>
+        <w:t xml:space="preserve">Homework 1. </w:t>
+      </w:r>
+      <w:r>
+        <w:rPr>
+          <w:b/>
+          <w:sz w:val="28"/>
+        </w:rPr>
+        <w:t>Matrix Multiplication</w:t>
+      </w:r>
+      <w:r>
+        <w:rPr>
+          <w:rFonts w:hint="eastAsia"/>
+          <w:b/>
+          <w:sz w:val="28"/>
+        </w:rPr>
+        <w:t xml:space="preserve"> Report for </w:t>
+      </w:r>
+      <w:r>
+        <w:rPr>
+          <w:b/>
+          <w:sz w:val="28"/>
+        </w:rPr>
+        <w:t xml:space="preserve">Stage </w:t>
+      </w:r>
+      <w:r>
+        <w:rPr>
+          <w:rFonts w:hint="eastAsia"/>
+          <w:b/>
+          <w:sz w:val="28"/>
+        </w:rPr>
+        <w:t>2</w:t>
+      </w:r>
+    </w:p>
+    <w:p>
+      <w:pPr>
+        <w:jc w:val="center"/>
+        <w:rPr>
+          <w:b/>
+        </w:rPr>
+      </w:pPr>
+    </w:p>
+    <w:p>
+      <w:pPr>
+        <w:jc w:val="center"/>
+      </w:pPr>
+      <w:r>
+        <w:rPr>
+          <w:rFonts w:hint="eastAsia"/>
+          <w:b/>
+        </w:rPr>
+        <w:t xml:space="preserve">Yuan </w:t>
+      </w:r>
       <w:proofErr w:type="gramStart"/>
       <w:r>
         <w:rPr>
           <w:rFonts w:hint="eastAsia"/>
           <w:b/>
-          <w:sz w:val="28"/>
-        </w:rPr>
-        <w:t>Homework 1.</w:t>
+        </w:rPr>
+        <w:t>Huang(</w:t>
       </w:r>
       <w:proofErr w:type="gramEnd"/>
       <w:r>
         <w:rPr>
           <w:rFonts w:hint="eastAsia"/>
           <w:b/>
-          <w:sz w:val="28"/>
-        </w:rPr>
-        <w:t xml:space="preserve"> </w:t>
-      </w:r>
-      <w:r>
-        <w:rPr>
-          <w:b/>
-          <w:sz w:val="28"/>
-        </w:rPr>
-        <w:t>Matrix Multiplication</w:t>
-      </w:r>
-      <w:r>
-        <w:rPr>
-          <w:rFonts w:hint="eastAsia"/>
-          <w:b/>
-          <w:sz w:val="28"/>
-        </w:rPr>
-        <w:t xml:space="preserve"> Report for </w:t>
-      </w:r>
-      <w:r>
-        <w:rPr>
-          <w:b/>
-          <w:sz w:val="28"/>
-        </w:rPr>
-        <w:t xml:space="preserve">Stage </w:t>
-      </w:r>
-      <w:r>
-        <w:rPr>
-          <w:rFonts w:hint="eastAsia"/>
-          <w:b/>
-          <w:sz w:val="28"/>
-        </w:rPr>
-        <w:t>2</w:t>
-      </w:r>
-    </w:p>
-    <w:p>
-      <w:pPr>
-        <w:jc w:val="center"/>
-        <w:rPr>
-          <w:b/>
-        </w:rPr>
-      </w:pPr>
-    </w:p>
-    <w:p>
-      <w:pPr>
-        <w:jc w:val="center"/>
-      </w:pPr>
-      <w:r>
-        <w:rPr>
-          <w:rFonts w:hint="eastAsia"/>
-          <w:b/>
-        </w:rPr>
-        <w:t xml:space="preserve">Yuan </w:t>
-      </w:r>
-      <w:proofErr w:type="gramStart"/>
-      <w:r>
-        <w:rPr>
-          <w:rFonts w:hint="eastAsia"/>
-          <w:b/>
-        </w:rPr>
-        <w:t>Huang(</w:t>
-      </w:r>
-      <w:proofErr w:type="gramEnd"/>
-      <w:r>
-        <w:rPr>
-          <w:rFonts w:hint="eastAsia"/>
-          <w:b/>
         </w:rPr>
         <w:t xml:space="preserve">yh638) &amp; </w:t>
       </w:r>
@@ -142,7 +132,7 @@
     </w:p>
     <w:p>
       <w:pPr>
-        <w:pStyle w:val="a5"/>
+        <w:pStyle w:val="ListParagraph"/>
         <w:numPr>
           <w:ilvl w:val="0"/>
           <w:numId w:val="1"/>
@@ -150,7 +140,6 @@
         <w:ind w:firstLineChars="0"/>
         <w:jc w:val="left"/>
         <w:rPr>
-          <w:rFonts w:hint="eastAsia"/>
           <w:b/>
         </w:rPr>
       </w:pPr>
@@ -180,9 +169,6 @@
       <w:pPr>
         <w:ind w:firstLine="360"/>
         <w:jc w:val="left"/>
-        <w:rPr>
-          <w:rFonts w:hint="eastAsia"/>
-        </w:rPr>
       </w:pPr>
       <w:r>
         <w:rPr>
@@ -205,16 +191,13 @@
     </w:p>
     <w:p>
       <w:pPr>
-        <w:pStyle w:val="a5"/>
+        <w:pStyle w:val="ListParagraph"/>
         <w:numPr>
           <w:ilvl w:val="0"/>
           <w:numId w:val="2"/>
         </w:numPr>
         <w:ind w:firstLineChars="0"/>
         <w:jc w:val="left"/>
-        <w:rPr>
-          <w:rFonts w:hint="eastAsia"/>
-        </w:rPr>
       </w:pPr>
       <w:r>
         <w:rPr>
@@ -231,16 +214,13 @@
     </w:p>
     <w:p>
       <w:pPr>
-        <w:pStyle w:val="a5"/>
+        <w:pStyle w:val="ListParagraph"/>
         <w:numPr>
           <w:ilvl w:val="0"/>
           <w:numId w:val="2"/>
         </w:numPr>
         <w:ind w:firstLineChars="0"/>
         <w:jc w:val="left"/>
-        <w:rPr>
-          <w:rFonts w:hint="eastAsia"/>
-        </w:rPr>
       </w:pPr>
       <w:r>
         <w:rPr>
@@ -251,16 +231,13 @@
     </w:p>
     <w:p>
       <w:pPr>
-        <w:pStyle w:val="a5"/>
+        <w:pStyle w:val="ListParagraph"/>
         <w:numPr>
           <w:ilvl w:val="0"/>
           <w:numId w:val="2"/>
         </w:numPr>
         <w:ind w:firstLineChars="0"/>
         <w:jc w:val="left"/>
-        <w:rPr>
-          <w:rFonts w:hint="eastAsia"/>
-        </w:rPr>
       </w:pPr>
       <w:r>
         <w:rPr>
@@ -280,30 +257,33 @@
     </w:p>
     <w:p>
       <w:pPr>
-        <w:pStyle w:val="a5"/>
+        <w:pStyle w:val="ListParagraph"/>
         <w:numPr>
           <w:ilvl w:val="0"/>
           <w:numId w:val="2"/>
         </w:numPr>
         <w:ind w:firstLineChars="0"/>
         <w:jc w:val="left"/>
-        <w:rPr>
-          <w:rFonts w:hint="eastAsia"/>
-        </w:rPr>
-      </w:pPr>
-      <w:r>
-        <w:rPr>
-          <w:rFonts w:hint="eastAsia"/>
-        </w:rPr>
-        <w:t xml:space="preserve">Not using blocked multiplication </w:t>
+      </w:pPr>
+      <w:r>
+        <w:t>Only</w:t>
+      </w:r>
+      <w:r>
+        <w:rPr>
+          <w:rFonts w:hint="eastAsia"/>
+        </w:rPr>
+        <w:t xml:space="preserve"> using blocked multiplication </w:t>
       </w:r>
       <w:bookmarkStart w:id="0" w:name="OLE_LINK1"/>
       <w:bookmarkStart w:id="1" w:name="OLE_LINK2"/>
       <w:r>
-        <w:rPr>
-          <w:rFonts w:hint="eastAsia"/>
-        </w:rPr>
-        <w:t>when the size of the original matrix is smal</w:t>
+        <w:t>for large</w:t>
+      </w:r>
+      <w:r>
+        <w:rPr>
+          <w:rFonts w:hint="eastAsia"/>
+        </w:rPr>
+        <w:t xml:space="preserve"> original matri</w:t>
       </w:r>
       <w:bookmarkEnd w:id="0"/>
       <w:bookmarkEnd w:id="1"/>
@@ -311,21 +291,18 @@
         <w:rPr>
           <w:rFonts w:hint="eastAsia"/>
         </w:rPr>
-        <w:t>l</w:t>
-      </w:r>
-    </w:p>
-    <w:p>
-      <w:pPr>
-        <w:pStyle w:val="a5"/>
+        <w:t>ces</w:t>
+      </w:r>
+    </w:p>
+    <w:p>
+      <w:pPr>
+        <w:pStyle w:val="ListParagraph"/>
         <w:numPr>
           <w:ilvl w:val="0"/>
           <w:numId w:val="2"/>
         </w:numPr>
         <w:ind w:firstLineChars="0"/>
         <w:jc w:val="left"/>
-        <w:rPr>
-          <w:rFonts w:hint="eastAsia"/>
-        </w:rPr>
       </w:pPr>
       <w:r>
         <w:rPr>
@@ -338,27 +315,15 @@
       <w:pPr>
         <w:ind w:firstLine="360"/>
         <w:jc w:val="left"/>
-        <w:rPr>
-          <w:rFonts w:hint="eastAsia"/>
-        </w:rPr>
-      </w:pPr>
-      <w:r>
-        <w:rPr>
-          <w:rFonts w:hint="eastAsia"/>
-        </w:rPr>
-        <w:t>Among the methods, a</w:t>
-      </w:r>
-      <w:r>
-        <w:rPr>
-          <w:rFonts w:hint="eastAsia"/>
-        </w:rPr>
-        <w:t xml:space="preserve">dding restrict pointers can </w:t>
-      </w:r>
-      <w:r>
-        <w:rPr>
-          <w:rFonts w:hint="eastAsia"/>
-        </w:rPr>
-        <w:t>do as well as the f2c baseline</w:t>
+      </w:pPr>
+      <w:r>
+        <w:rPr>
+          <w:rFonts w:hint="eastAsia"/>
+        </w:rPr>
+        <w:t>Among the methods,</w:t>
+      </w:r>
+      <w:r>
+        <w:t xml:space="preserve"> just</w:t>
       </w:r>
       <w:r>
         <w:rPr>
@@ -370,7 +335,28 @@
         <w:rPr>
           <w:rFonts w:hint="eastAsia"/>
         </w:rPr>
-        <w:t>nd the blocking and copying can beat the f2c baseline when the size of input is large.</w:t>
+        <w:t xml:space="preserve">dding restrict pointers </w:t>
+      </w:r>
+      <w:r>
+        <w:t xml:space="preserve">to the basic implementation </w:t>
+      </w:r>
+      <w:r>
+        <w:rPr>
+          <w:rFonts w:hint="eastAsia"/>
+        </w:rPr>
+        <w:t xml:space="preserve">can </w:t>
+      </w:r>
+      <w:r>
+        <w:t>improve performance to the</w:t>
+      </w:r>
+      <w:r>
+        <w:rPr>
+          <w:rFonts w:hint="eastAsia"/>
+        </w:rPr>
+        <w:t xml:space="preserve"> f2c baseline</w:t>
+      </w:r>
+      <w:r>
+        <w:t>,</w:t>
       </w:r>
       <w:r>
         <w:rPr>
@@ -378,31 +364,48 @@
         </w:rPr>
         <w:t xml:space="preserve"> </w:t>
       </w:r>
-    </w:p>
-    <w:p>
-      <w:pPr>
-        <w:jc w:val="left"/>
-        <w:rPr>
-          <w:rFonts w:hint="eastAsia"/>
-        </w:rPr>
+      <w:r>
+        <w:t>while</w:t>
+      </w:r>
+      <w:r>
+        <w:rPr>
+          <w:rFonts w:hint="eastAsia"/>
+        </w:rPr>
+        <w:t xml:space="preserve"> blocking and copying can beat </w:t>
+      </w:r>
+      <w:r>
+        <w:t>f2c for large matrices</w:t>
+      </w:r>
+      <w:r>
+        <w:rPr>
+          <w:rFonts w:hint="eastAsia"/>
+        </w:rPr>
+        <w:t>.</w:t>
+      </w:r>
+      <w:r>
+        <w:rPr>
+          <w:rFonts w:hint="eastAsia"/>
+        </w:rPr>
+        <w:t xml:space="preserve"> </w:t>
+      </w:r>
+    </w:p>
+    <w:p>
+      <w:pPr>
+        <w:jc w:val="left"/>
       </w:pPr>
       <w:r>
         <w:rPr>
           <w:rFonts w:hint="eastAsia"/>
         </w:rPr>
         <w:tab/>
-        <w:t xml:space="preserve">We are trying to do the stage 2 on the blocking and copying </w:t>
-      </w:r>
-      <w:r>
-        <w:rPr>
-          <w:rFonts w:hint="eastAsia"/>
-        </w:rPr>
-        <w:t>with the restrict pointers.</w:t>
-      </w:r>
-    </w:p>
-    <w:p>
-      <w:pPr>
-        <w:pStyle w:val="a5"/>
+      </w:r>
+      <w:r>
+        <w:t>For stage 2, we tried several methods to further improve performance.</w:t>
+      </w:r>
+    </w:p>
+    <w:p>
+      <w:pPr>
+        <w:pStyle w:val="ListParagraph"/>
         <w:numPr>
           <w:ilvl w:val="0"/>
           <w:numId w:val="1"/>
@@ -410,16 +413,15 @@
         <w:ind w:firstLineChars="0"/>
         <w:jc w:val="left"/>
         <w:rPr>
-          <w:rFonts w:hint="eastAsia"/>
-          <w:b/>
-        </w:rPr>
-      </w:pPr>
-      <w:r>
-        <w:rPr>
-          <w:rFonts w:hint="eastAsia"/>
-          <w:b/>
-        </w:rPr>
-        <w:t>Transpose on Matrix</w:t>
+          <w:b/>
+        </w:rPr>
+      </w:pPr>
+      <w:r>
+        <w:rPr>
+          <w:rFonts w:hint="eastAsia"/>
+          <w:b/>
+        </w:rPr>
+        <w:t>Transpose Matrix</w:t>
       </w:r>
       <w:r>
         <w:rPr>
@@ -433,15 +435,42 @@
       <w:pPr>
         <w:ind w:firstLine="360"/>
         <w:jc w:val="left"/>
-        <w:rPr>
-          <w:rFonts w:hint="eastAsia"/>
-        </w:rPr>
-      </w:pPr>
-      <w:r>
-        <w:rPr>
-          <w:rFonts w:hint="eastAsia"/>
-        </w:rPr>
-        <w:t xml:space="preserve">The array in C is row based but </w:t>
+      </w:pPr>
+      <w:r>
+        <w:rPr>
+          <w:rFonts w:hint="eastAsia"/>
+        </w:rPr>
+        <w:t>A</w:t>
+      </w:r>
+      <w:r>
+        <w:rPr>
+          <w:rFonts w:hint="eastAsia"/>
+        </w:rPr>
+        <w:t>rray</w:t>
+      </w:r>
+      <w:r>
+        <w:t>s</w:t>
+      </w:r>
+      <w:r>
+        <w:rPr>
+          <w:rFonts w:hint="eastAsia"/>
+        </w:rPr>
+        <w:t xml:space="preserve"> in C are</w:t>
+      </w:r>
+      <w:r>
+        <w:rPr>
+          <w:rFonts w:hint="eastAsia"/>
+        </w:rPr>
+        <w:t xml:space="preserve"> row</w:t>
+      </w:r>
+      <w:r>
+        <w:t>-major</w:t>
+      </w:r>
+      <w:r>
+        <w:rPr>
+          <w:rFonts w:hint="eastAsia"/>
+        </w:rPr>
+        <w:t xml:space="preserve"> but </w:t>
       </w:r>
       <w:r>
         <w:t>when</w:t>
@@ -450,58 +479,113 @@
         <w:rPr>
           <w:rFonts w:hint="eastAsia"/>
         </w:rPr>
-        <w:t xml:space="preserve"> we make a matrix multiplication, we need to visit one of the matrix</w:t>
-      </w:r>
-      <w:r>
-        <w:rPr>
-          <w:rFonts w:hint="eastAsia"/>
-        </w:rPr>
-        <w:t>es</w:t>
-      </w:r>
-      <w:r>
-        <w:rPr>
-          <w:rFonts w:hint="eastAsia"/>
-        </w:rPr>
-        <w:t xml:space="preserve"> through column. </w:t>
-      </w:r>
-      <w:r>
-        <w:rPr>
-          <w:rFonts w:hint="eastAsia"/>
-        </w:rPr>
-        <w:t>So when we are copying the matrix, we do a transpos</w:t>
-      </w:r>
-      <w:r>
-        <w:rPr>
-          <w:rFonts w:hint="eastAsia"/>
-        </w:rPr>
-        <w:t>e on matrix A. This enables us to</w:t>
-      </w:r>
-      <w:r>
-        <w:rPr>
-          <w:rFonts w:hint="eastAsia"/>
-        </w:rPr>
-        <w:t xml:space="preserve"> go through a</w:t>
-      </w:r>
-      <w:r>
-        <w:rPr>
-          <w:rFonts w:hint="eastAsia"/>
-        </w:rPr>
-        <w:t xml:space="preserve"> line when we do the multiplication so </w:t>
-      </w:r>
-      <w:r>
-        <w:t>that</w:t>
-      </w:r>
-      <w:r>
-        <w:rPr>
-          <w:rFonts w:hint="eastAsia"/>
-        </w:rPr>
-        <w:t xml:space="preserve"> we can make be</w:t>
-      </w:r>
-      <w:r>
-        <w:rPr>
-          <w:rFonts w:hint="eastAsia"/>
-        </w:rPr>
-        <w:t xml:space="preserve">tter use of the cache and make the code easier for the compiler to </w:t>
+        <w:t xml:space="preserve"> we perform</w:t>
+      </w:r>
+      <w:r>
+        <w:rPr>
+          <w:rFonts w:hint="eastAsia"/>
+        </w:rPr>
+        <w:t xml:space="preserve"> a matrix multiplication, we</w:t>
+      </w:r>
+      <w:r>
+        <w:rPr>
+          <w:rFonts w:hint="eastAsia"/>
+        </w:rPr>
+        <w:t xml:space="preserve"> </w:t>
+      </w:r>
+      <w:r>
+        <w:t>traverse</w:t>
+      </w:r>
+      <w:r>
+        <w:rPr>
+          <w:rFonts w:hint="eastAsia"/>
+        </w:rPr>
+        <w:t xml:space="preserve"> the matrix </w:t>
+      </w:r>
+      <w:proofErr w:type="gramStart"/>
+      <w:r>
+        <w:rPr>
+          <w:rFonts w:hint="eastAsia"/>
+        </w:rPr>
+        <w:t>A</w:t>
+      </w:r>
+      <w:proofErr w:type="gramEnd"/>
+      <w:r>
+        <w:rPr>
+          <w:rFonts w:hint="eastAsia"/>
+        </w:rPr>
+        <w:t xml:space="preserve"> column</w:t>
+      </w:r>
+      <w:r>
+        <w:t xml:space="preserve"> first</w:t>
+      </w:r>
+      <w:r>
+        <w:rPr>
+          <w:rFonts w:hint="eastAsia"/>
+        </w:rPr>
+        <w:t xml:space="preserve">. </w:t>
+      </w:r>
+      <w:r>
+        <w:t>T</w:t>
+      </w:r>
+      <w:r>
+        <w:rPr>
+          <w:rFonts w:hint="eastAsia"/>
+        </w:rPr>
+        <w:t>ranspos</w:t>
+      </w:r>
+      <w:r>
+        <w:rPr>
+          <w:rFonts w:hint="eastAsia"/>
+        </w:rPr>
+        <w:t xml:space="preserve">ing </w:t>
+      </w:r>
+      <w:proofErr w:type="gramStart"/>
+      <w:r>
+        <w:t>A</w:t>
+      </w:r>
+      <w:proofErr w:type="gramEnd"/>
+      <w:r>
+        <w:rPr>
+          <w:rFonts w:hint="eastAsia"/>
+        </w:rPr>
+        <w:t xml:space="preserve"> enables us to</w:t>
+      </w:r>
+      <w:r>
+        <w:rPr>
+          <w:rFonts w:hint="eastAsia"/>
+        </w:rPr>
+        <w:t xml:space="preserve"> </w:t>
+      </w:r>
+      <w:r>
+        <w:t xml:space="preserve">traverse it row first, so our code can </w:t>
+      </w:r>
+      <w:r>
+        <w:rPr>
+          <w:rFonts w:hint="eastAsia"/>
+        </w:rPr>
+        <w:t>make be</w:t>
+      </w:r>
+      <w:r>
+        <w:rPr>
+          <w:rFonts w:hint="eastAsia"/>
+        </w:rPr>
+        <w:t xml:space="preserve">tter use of the cache and </w:t>
+      </w:r>
+      <w:r>
+        <w:t xml:space="preserve">allow </w:t>
+      </w:r>
+      <w:r>
+        <w:rPr>
+          <w:rFonts w:hint="eastAsia"/>
+        </w:rPr>
+        <w:t>for the compiler</w:t>
+      </w:r>
+      <w:r>
+        <w:rPr>
+          <w:rFonts w:hint="eastAsia"/>
+        </w:rPr>
+        <w:t xml:space="preserve"> to </w:t>
       </w:r>
       <w:proofErr w:type="spellStart"/>
       <w:r>
@@ -515,12 +599,21 @@
         <w:rPr>
           <w:rFonts w:hint="eastAsia"/>
         </w:rPr>
-        <w:t xml:space="preserve"> the calculations. </w:t>
-      </w:r>
-    </w:p>
-    <w:p>
-      <w:pPr>
-        <w:pStyle w:val="a5"/>
+        <w:t xml:space="preserve"> the calculations</w:t>
+      </w:r>
+      <w:r>
+        <w:t xml:space="preserve"> more easily</w:t>
+      </w:r>
+      <w:r>
+        <w:rPr>
+          <w:rFonts w:hint="eastAsia"/>
+        </w:rPr>
+        <w:t>.</w:t>
+      </w:r>
+    </w:p>
+    <w:p>
+      <w:pPr>
+        <w:pStyle w:val="ListParagraph"/>
         <w:numPr>
           <w:ilvl w:val="0"/>
           <w:numId w:val="1"/>
@@ -528,7 +621,6 @@
         <w:ind w:firstLineChars="0"/>
         <w:jc w:val="left"/>
         <w:rPr>
-          <w:rFonts w:hint="eastAsia"/>
           <w:b/>
         </w:rPr>
       </w:pPr>
@@ -558,9 +650,6 @@
       <w:pPr>
         <w:ind w:firstLineChars="177" w:firstLine="425"/>
         <w:jc w:val="left"/>
-        <w:rPr>
-          <w:rFonts w:hint="eastAsia"/>
-        </w:rPr>
       </w:pPr>
       <w:r>
         <w:rPr>
@@ -575,7 +664,16 @@
         <w:rPr>
           <w:rFonts w:hint="eastAsia"/>
         </w:rPr>
-        <w:t xml:space="preserve"> works well in stage 1, w</w:t>
+        <w:t xml:space="preserve"> work</w:t>
+      </w:r>
+      <w:r>
+        <w:t>ed</w:t>
+      </w:r>
+      <w:r>
+        <w:rPr>
+          <w:rFonts w:hint="eastAsia"/>
+        </w:rPr>
+        <w:t xml:space="preserve"> well in stage 1, w</w:t>
       </w:r>
       <w:r>
         <w:rPr>
@@ -608,30 +706,37 @@
         <w:t xml:space="preserve"> the</w:t>
       </w:r>
       <w:r>
+        <w:t xml:space="preserve"> “</w:t>
+      </w:r>
+      <w:r>
+        <w:rPr>
+          <w:rFonts w:hint="eastAsia"/>
+        </w:rPr>
         <w:t xml:space="preserve"> </w:t>
       </w:r>
-      <w:proofErr w:type="gramStart"/>
+      <w:r>
+        <w:t>__</w:t>
+      </w:r>
+      <w:proofErr w:type="spellStart"/>
+      <w:r>
+        <w:t>assume_aligned</w:t>
+      </w:r>
+      <w:proofErr w:type="spellEnd"/>
+      <w:r>
+        <w:t>”</w:t>
+      </w:r>
+      <w:r>
+        <w:rPr>
+          <w:rFonts w:hint="eastAsia"/>
+        </w:rPr>
+        <w:t xml:space="preserve"> and </w:t>
+      </w:r>
       <w:r>
         <w:t>“</w:t>
       </w:r>
       <w:r>
-        <w:rPr>
-          <w:rFonts w:hint="eastAsia"/>
-        </w:rPr>
-        <w:t xml:space="preserve"> </w:t>
-      </w:r>
-      <w:r>
-        <w:t>_</w:t>
-      </w:r>
-      <w:proofErr w:type="gramEnd"/>
-      <w:r>
-        <w:t>_</w:t>
-      </w:r>
-      <w:proofErr w:type="spellStart"/>
-      <w:r>
-        <w:t>assume_aligned</w:t>
-      </w:r>
-      <w:proofErr w:type="spellEnd"/>
+        <w:t>#pragma vector always</w:t>
+      </w:r>
       <w:r>
         <w:t>”</w:t>
       </w:r>
@@ -639,29 +744,6 @@
         <w:rPr>
           <w:rFonts w:hint="eastAsia"/>
         </w:rPr>
-        <w:t xml:space="preserve"> and </w:t>
-      </w:r>
-      <w:r>
-        <w:t>“</w:t>
-      </w:r>
-      <w:r>
-        <w:t>#</w:t>
-      </w:r>
-      <w:proofErr w:type="spellStart"/>
-      <w:r>
-        <w:t>pragma</w:t>
-      </w:r>
-      <w:proofErr w:type="spellEnd"/>
-      <w:r>
-        <w:t xml:space="preserve"> vector always</w:t>
-      </w:r>
-      <w:r>
-        <w:t>”</w:t>
-      </w:r>
-      <w:r>
-        <w:rPr>
-          <w:rFonts w:hint="eastAsia"/>
-        </w:rPr>
         <w:t xml:space="preserve"> to help the compiler to </w:t>
       </w:r>
       <w:r>
@@ -677,35 +759,18 @@
         <w:rPr>
           <w:rFonts w:hint="eastAsia"/>
         </w:rPr>
-        <w:t>. But it doesn</w:t>
-      </w:r>
-      <w:r>
-        <w:t>’</w:t>
-      </w:r>
-      <w:r>
-        <w:rPr>
-          <w:rFonts w:hint="eastAsia"/>
-        </w:rPr>
-        <w:t>t help us to improve the performance</w:t>
-      </w:r>
-      <w:proofErr w:type="gramStart"/>
-      <w:r>
-        <w:rPr>
-          <w:rFonts w:hint="eastAsia"/>
-        </w:rPr>
         <w:t>.</w:t>
       </w:r>
       <w:r>
-        <w:rPr>
-          <w:rFonts w:hint="eastAsia"/>
-        </w:rPr>
-        <w:t>.</w:t>
-      </w:r>
-      <w:proofErr w:type="gramEnd"/>
-    </w:p>
-    <w:p>
-      <w:pPr>
-        <w:pStyle w:val="a5"/>
+        <w:t xml:space="preserve"> These</w:t>
+      </w:r>
+      <w:r>
+        <w:t xml:space="preserve"> keywords, however, did not improve performance.</w:t>
+      </w:r>
+    </w:p>
+    <w:p>
+      <w:pPr>
+        <w:pStyle w:val="ListParagraph"/>
         <w:numPr>
           <w:ilvl w:val="0"/>
           <w:numId w:val="1"/>
@@ -713,7 +778,6 @@
         <w:ind w:firstLineChars="0"/>
         <w:jc w:val="left"/>
         <w:rPr>
-          <w:rFonts w:hint="eastAsia"/>
           <w:b/>
         </w:rPr>
       </w:pPr>
@@ -729,9 +793,6 @@
       <w:pPr>
         <w:ind w:firstLineChars="150" w:firstLine="360"/>
         <w:jc w:val="left"/>
-        <w:rPr>
-          <w:rFonts w:hint="eastAsia"/>
-        </w:rPr>
       </w:pPr>
       <w:r>
         <w:rPr>
@@ -755,7 +816,10 @@
         <w:rPr>
           <w:rFonts w:hint="eastAsia"/>
         </w:rPr>
-        <w:t>the best size of blocking</w:t>
+        <w:t xml:space="preserve">the </w:t>
+      </w:r>
+      <w:r>
+        <w:t>most effective block size</w:t>
       </w:r>
       <w:r>
         <w:rPr>
@@ -767,7 +831,7 @@
         <w:rPr>
           <w:rFonts w:hint="eastAsia"/>
         </w:rPr>
-        <w:t xml:space="preserve"> We find that using </w:t>
+        <w:t xml:space="preserve"> We find that </w:t>
       </w:r>
       <w:r>
         <w:t>BLOCK_SIZE</w:t>
@@ -785,7 +849,28 @@
         <w:rPr>
           <w:rFonts w:hint="eastAsia"/>
         </w:rPr>
-        <w:t xml:space="preserve"> is the best in our experiment</w:t>
+        <w:t xml:space="preserve"> </w:t>
+      </w:r>
+      <w:r>
+        <w:t>gives the</w:t>
+      </w:r>
+      <w:r>
+        <w:rPr>
+          <w:rFonts w:hint="eastAsia"/>
+        </w:rPr>
+        <w:t xml:space="preserve"> best</w:t>
+      </w:r>
+      <w:r>
+        <w:t xml:space="preserve"> results</w:t>
+      </w:r>
+      <w:r>
+        <w:rPr>
+          <w:rFonts w:hint="eastAsia"/>
+        </w:rPr>
+        <w:t xml:space="preserve"> in our experiment</w:t>
+      </w:r>
+      <w:r>
+        <w:t>s</w:t>
       </w:r>
       <w:r>
         <w:rPr>
@@ -800,31 +885,43 @@
         <w:t xml:space="preserve"> </w:t>
       </w:r>
       <w:r>
-        <w:rPr>
-          <w:rFonts w:hint="eastAsia"/>
-        </w:rPr>
-        <w:t>That</w:t>
-      </w:r>
-      <w:r>
-        <w:t>’</w:t>
-      </w:r>
-      <w:r>
-        <w:rPr>
-          <w:rFonts w:hint="eastAsia"/>
-        </w:rPr>
-        <w:t>s because the size of L1 cache of the Xeon Phi is 32</w:t>
-      </w:r>
-      <w:r>
-        <w:rPr>
-          <w:rFonts w:hint="eastAsia"/>
-        </w:rPr>
-        <w:t>K and</w:t>
-      </w:r>
-      <w:r>
-        <w:rPr>
-          <w:rFonts w:hint="eastAsia"/>
-        </w:rPr>
-        <w:t xml:space="preserve"> the </w:t>
+        <w:t>This is</w:t>
+      </w:r>
+      <w:r>
+        <w:rPr>
+          <w:rFonts w:hint="eastAsia"/>
+        </w:rPr>
+        <w:t xml:space="preserve"> because the size of L1 cache of the Xeon Phi is 32</w:t>
+      </w:r>
+      <w:r>
+        <w:rPr>
+          <w:rFonts w:hint="eastAsia"/>
+        </w:rPr>
+        <w:t>K</w:t>
+      </w:r>
+      <w:r>
+        <w:t>B</w:t>
+      </w:r>
+      <w:r>
+        <w:rPr>
+          <w:rFonts w:hint="eastAsia"/>
+        </w:rPr>
+        <w:t xml:space="preserve"> and</w:t>
+      </w:r>
+      <w:r>
+        <w:rPr>
+          <w:rFonts w:hint="eastAsia"/>
+        </w:rPr>
+        <w:t xml:space="preserve"> </w:t>
+      </w:r>
+      <w:r>
+        <w:t>using</w:t>
+      </w:r>
+      <w:r>
+        <w:rPr>
+          <w:rFonts w:hint="eastAsia"/>
+        </w:rPr>
+        <w:t xml:space="preserve"> </w:t>
       </w:r>
       <w:r>
         <w:t>BLOCK_SIZE</w:t>
@@ -836,22 +933,49 @@
         <w:t xml:space="preserve">=32 </w:t>
       </w:r>
       <w:r>
-        <w:rPr>
-          <w:rFonts w:hint="eastAsia"/>
-        </w:rPr>
-        <w:t xml:space="preserve">takes 2*32*32*8 Bytes=16KB. So it can just fit into the L1 cache and this makes the </w:t>
-      </w:r>
-      <w:r>
-        <w:rPr>
-          <w:rFonts w:hint="eastAsia"/>
-        </w:rPr>
+        <w:t>results in</w:t>
+      </w:r>
+      <w:r>
+        <w:rPr>
+          <w:rFonts w:hint="eastAsia"/>
+        </w:rPr>
+        <w:t xml:space="preserve"> 2*32*32*8 Bytes=16KB</w:t>
+      </w:r>
+      <w:r>
+        <w:t xml:space="preserve"> of cache usage</w:t>
+      </w:r>
+      <w:r>
+        <w:rPr>
+          <w:rFonts w:hint="eastAsia"/>
+        </w:rPr>
+        <w:t xml:space="preserve">. </w:t>
+      </w:r>
+      <w:r>
+        <w:t xml:space="preserve">This </w:t>
+      </w:r>
+      <w:r>
         <w:lastRenderedPageBreak/>
-        <w:t>performance better.</w:t>
-      </w:r>
-    </w:p>
-    <w:p>
-      <w:pPr>
-        <w:pStyle w:val="a5"/>
+        <w:t>maximizes</w:t>
+      </w:r>
+      <w:r>
+        <w:rPr>
+          <w:rFonts w:hint="eastAsia"/>
+        </w:rPr>
+        <w:t xml:space="preserve"> L1 cache </w:t>
+      </w:r>
+      <w:r>
+        <w:t>usage, resulting in better performance</w:t>
+      </w:r>
+      <w:r>
+        <w:rPr>
+          <w:rFonts w:hint="eastAsia"/>
+        </w:rPr>
+        <w:t>.</w:t>
+      </w:r>
+    </w:p>
+    <w:p>
+      <w:pPr>
+        <w:pStyle w:val="ListParagraph"/>
         <w:numPr>
           <w:ilvl w:val="0"/>
           <w:numId w:val="1"/>
@@ -859,141 +983,179 @@
         <w:ind w:firstLineChars="0"/>
         <w:jc w:val="left"/>
         <w:rPr>
-          <w:rFonts w:hint="eastAsia"/>
-          <w:b/>
-        </w:rPr>
-      </w:pPr>
-      <w:r>
-        <w:rPr>
-          <w:rFonts w:hint="eastAsia"/>
-          <w:b/>
-        </w:rPr>
-        <w:t xml:space="preserve">Using </w:t>
-      </w:r>
-      <w:r>
-        <w:rPr>
-          <w:b/>
-        </w:rPr>
-        <w:t xml:space="preserve">Vector </w:t>
-      </w:r>
-      <w:r>
-        <w:rPr>
-          <w:rFonts w:hint="eastAsia"/>
-          <w:b/>
-        </w:rPr>
-        <w:t>I</w:t>
-      </w:r>
-      <w:r>
-        <w:rPr>
-          <w:b/>
-        </w:rPr>
-        <w:t>nstructions</w:t>
-      </w:r>
-      <w:r>
-        <w:rPr>
-          <w:rFonts w:hint="eastAsia"/>
-          <w:b/>
-        </w:rPr>
-        <w:t xml:space="preserve"> in </w:t>
-      </w:r>
+          <w:b/>
+        </w:rPr>
+      </w:pPr>
       <w:proofErr w:type="spellStart"/>
       <w:r>
         <w:rPr>
           <w:b/>
         </w:rPr>
+        <w:t>Vectorization</w:t>
+      </w:r>
+      <w:proofErr w:type="spellEnd"/>
+    </w:p>
+    <w:p>
+      <w:pPr>
+        <w:ind w:firstLineChars="150" w:firstLine="360"/>
+        <w:jc w:val="left"/>
+      </w:pPr>
+      <w:r>
+        <w:rPr>
+          <w:rFonts w:hint="eastAsia"/>
+        </w:rPr>
+        <w:t xml:space="preserve">We also tried to use </w:t>
+      </w:r>
+      <w:r>
+        <w:t xml:space="preserve">SSE </w:t>
+      </w:r>
+      <w:r>
+        <w:rPr>
+          <w:rFonts w:hint="eastAsia"/>
+        </w:rPr>
+        <w:t>v</w:t>
+      </w:r>
+      <w:r>
+        <w:t xml:space="preserve">ector instructions in </w:t>
+      </w:r>
+      <w:proofErr w:type="spellStart"/>
+      <w:r>
         <w:t>xmmintrin.h</w:t>
       </w:r>
       <w:proofErr w:type="spellEnd"/>
+      <w:r>
+        <w:rPr>
+          <w:rFonts w:hint="eastAsia"/>
+        </w:rPr>
+        <w:t xml:space="preserve"> in our code </w:t>
+      </w:r>
+      <w:r>
+        <w:t>dgemm_mine_vec1.c</w:t>
+      </w:r>
+      <w:r>
+        <w:rPr>
+          <w:rFonts w:hint="eastAsia"/>
+        </w:rPr>
+        <w:t xml:space="preserve">. </w:t>
+      </w:r>
+      <w:r>
+        <w:t xml:space="preserve">However, this reduced </w:t>
+      </w:r>
+      <w:r>
+        <w:rPr>
+          <w:rFonts w:hint="eastAsia"/>
+        </w:rPr>
+        <w:t>performance.</w:t>
+      </w:r>
+      <w:r>
+        <w:rPr>
+          <w:rFonts w:hint="eastAsia"/>
+        </w:rPr>
+        <w:t xml:space="preserve"> </w:t>
+      </w:r>
+      <w:r>
+        <w:t>T</w:t>
+      </w:r>
+      <w:r>
+        <w:rPr>
+          <w:rFonts w:hint="eastAsia"/>
+        </w:rPr>
+        <w:t>he</w:t>
+      </w:r>
+      <w:r>
+        <w:rPr>
+          <w:rFonts w:hint="eastAsia"/>
+        </w:rPr>
+        <w:t xml:space="preserve"> </w:t>
+      </w:r>
+      <w:r>
+        <w:rPr>
+          <w:rFonts w:hint="eastAsia"/>
+        </w:rPr>
+        <w:t>v</w:t>
+      </w:r>
+      <w:r>
+        <w:t xml:space="preserve">ector </w:t>
+      </w:r>
+      <w:r>
+        <w:t>instructions</w:t>
+      </w:r>
+      <w:r>
+        <w:rPr>
+          <w:rFonts w:hint="eastAsia"/>
+        </w:rPr>
+        <w:t xml:space="preserve"> </w:t>
+      </w:r>
+      <w:r>
+        <w:t>require additional</w:t>
+      </w:r>
+      <w:r>
+        <w:rPr>
+          <w:rFonts w:hint="eastAsia"/>
+        </w:rPr>
+        <w:t xml:space="preserve"> checks on the boundary </w:t>
+      </w:r>
+      <w:r>
+        <w:t>cases</w:t>
+      </w:r>
+      <w:r>
+        <w:rPr>
+          <w:rFonts w:hint="eastAsia"/>
+        </w:rPr>
+        <w:t xml:space="preserve"> </w:t>
+      </w:r>
+      <w:r>
+        <w:t>resulting in slower performance</w:t>
+      </w:r>
+      <w:r>
+        <w:rPr>
+          <w:rFonts w:hint="eastAsia"/>
+        </w:rPr>
+        <w:t xml:space="preserve">. </w:t>
+      </w:r>
     </w:p>
     <w:p>
       <w:pPr>
         <w:ind w:firstLineChars="150" w:firstLine="360"/>
         <w:jc w:val="left"/>
-        <w:rPr>
-          <w:rFonts w:hint="eastAsia"/>
-        </w:rPr>
-      </w:pPr>
-      <w:r>
-        <w:rPr>
-          <w:rFonts w:hint="eastAsia"/>
-        </w:rPr>
-        <w:t>We also tried to use v</w:t>
-      </w:r>
-      <w:r>
-        <w:t xml:space="preserve">ector instructions in </w:t>
+      </w:pPr>
+      <w:r>
+        <w:t xml:space="preserve">We generated </w:t>
+      </w:r>
+      <w:proofErr w:type="gramStart"/>
+      <w:r>
+        <w:t>a</w:t>
+      </w:r>
+      <w:proofErr w:type="gramEnd"/>
+      <w:r>
+        <w:t xml:space="preserve"> n=5</w:t>
+      </w:r>
+      <w:r>
+        <w:t xml:space="preserve"> </w:t>
       </w:r>
       <w:proofErr w:type="spellStart"/>
       <w:r>
-        <w:t>xmmintrin.h</w:t>
+        <w:t>vectorization</w:t>
       </w:r>
       <w:proofErr w:type="spellEnd"/>
       <w:r>
-        <w:rPr>
-          <w:rFonts w:hint="eastAsia"/>
-        </w:rPr>
-        <w:t xml:space="preserve"> in our code </w:t>
-      </w:r>
-      <w:r>
-        <w:t>dgemm_mine_vec1.c</w:t>
-      </w:r>
-      <w:r>
-        <w:rPr>
-          <w:rFonts w:hint="eastAsia"/>
-        </w:rPr>
-        <w:t>. But this makes the performance go down.</w:t>
-      </w:r>
-      <w:r>
-        <w:rPr>
-          <w:rFonts w:hint="eastAsia"/>
-        </w:rPr>
         <w:t xml:space="preserve"> </w:t>
       </w:r>
       <w:r>
-        <w:rPr>
-          <w:rFonts w:hint="eastAsia"/>
-        </w:rPr>
-        <w:t>I think that</w:t>
-      </w:r>
-      <w:r>
-        <w:t>’</w:t>
-      </w:r>
-      <w:r>
-        <w:rPr>
-          <w:rFonts w:hint="eastAsia"/>
-        </w:rPr>
-        <w:t>s because when using the</w:t>
-      </w:r>
-      <w:r>
-        <w:rPr>
-          <w:rFonts w:hint="eastAsia"/>
-        </w:rPr>
-        <w:t xml:space="preserve"> </w:t>
-      </w:r>
-      <w:r>
-        <w:rPr>
-          <w:rFonts w:hint="eastAsia"/>
-        </w:rPr>
-        <w:t>v</w:t>
-      </w:r>
-      <w:r>
-        <w:t>ector instructions</w:t>
-      </w:r>
-      <w:r>
-        <w:rPr>
-          <w:rFonts w:hint="eastAsia"/>
-        </w:rPr>
-        <w:t>, we have to do some checks on the boundary situation and this makes the code goes slow</w:t>
-      </w:r>
-      <w:r>
-        <w:rPr>
-          <w:rFonts w:hint="eastAsia"/>
-        </w:rPr>
-        <w:t xml:space="preserve">. </w:t>
-      </w:r>
-    </w:p>
-    <w:p>
-      <w:pPr>
-        <w:pStyle w:val="a5"/>
+        <w:t xml:space="preserve">report with the Intel compiler. From the report, the compiler successfully </w:t>
+      </w:r>
+      <w:proofErr w:type="spellStart"/>
+      <w:r>
+        <w:t>vectorized</w:t>
+      </w:r>
+      <w:proofErr w:type="spellEnd"/>
+      <w:r>
+        <w:t xml:space="preserve"> several sections of the code. Speedups up to 8 were reported.</w:t>
+      </w:r>
+    </w:p>
+    <w:p>
+      <w:pPr>
+        <w:pStyle w:val="ListParagraph"/>
         <w:numPr>
           <w:ilvl w:val="0"/>
           <w:numId w:val="1"/>
@@ -1001,62 +1163,148 @@
         <w:ind w:firstLineChars="0"/>
         <w:jc w:val="left"/>
         <w:rPr>
-          <w:rFonts w:hint="eastAsia"/>
-          <w:b/>
-        </w:rPr>
-      </w:pPr>
-      <w:r>
-        <w:rPr>
-          <w:rFonts w:hint="eastAsia"/>
-          <w:b/>
-        </w:rPr>
-        <w:t>flags</w:t>
-      </w:r>
-    </w:p>
-    <w:p>
-      <w:pPr>
-        <w:jc w:val="left"/>
-        <w:rPr>
-          <w:rFonts w:hint="eastAsia"/>
-          <w:b/>
-        </w:rPr>
-      </w:pPr>
-    </w:p>
-    <w:p>
-      <w:pPr>
-        <w:jc w:val="left"/>
-        <w:rPr>
-          <w:rFonts w:hint="eastAsia"/>
-        </w:rPr>
-      </w:pPr>
-    </w:p>
-    <w:p>
-      <w:pPr>
-        <w:jc w:val="left"/>
-        <w:rPr>
-          <w:rFonts w:hint="eastAsia"/>
-        </w:rPr>
-      </w:pPr>
-    </w:p>
-    <w:p>
-      <w:pPr>
-        <w:jc w:val="left"/>
-        <w:rPr>
-          <w:rFonts w:hint="eastAsia"/>
-        </w:rPr>
-      </w:pPr>
-    </w:p>
-    <w:p>
-      <w:pPr>
-        <w:jc w:val="left"/>
-        <w:rPr>
-          <w:rFonts w:hint="eastAsia"/>
-        </w:rPr>
-      </w:pPr>
-    </w:p>
-    <w:p>
-      <w:pPr>
-        <w:pStyle w:val="a5"/>
+          <w:b/>
+        </w:rPr>
+      </w:pPr>
+      <w:r>
+        <w:rPr>
+          <w:b/>
+        </w:rPr>
+        <w:t>F</w:t>
+      </w:r>
+      <w:r>
+        <w:rPr>
+          <w:rFonts w:hint="eastAsia"/>
+          <w:b/>
+        </w:rPr>
+        <w:t>lags</w:t>
+      </w:r>
+    </w:p>
+    <w:p>
+      <w:pPr>
+        <w:ind w:firstLine="360"/>
+        <w:jc w:val="left"/>
+      </w:pPr>
+      <w:r>
+        <w:t xml:space="preserve">To </w:t>
+      </w:r>
+      <w:r>
+        <w:t>analyze</w:t>
+      </w:r>
+      <w:r>
+        <w:t xml:space="preserve"> the effects of </w:t>
+      </w:r>
+      <w:r>
+        <w:t>certain</w:t>
+      </w:r>
+      <w:r>
+        <w:t xml:space="preserve"> flags, </w:t>
+      </w:r>
+      <w:r>
+        <w:t xml:space="preserve">we compared the performance of </w:t>
+      </w:r>
+      <w:r>
+        <w:t>-axCORE-AVX2 -</w:t>
+      </w:r>
+      <w:proofErr w:type="spellStart"/>
+      <w:r>
+        <w:t>ftree-vectorize</w:t>
+      </w:r>
+      <w:proofErr w:type="spellEnd"/>
+      <w:r>
+        <w:t xml:space="preserve"> </w:t>
+      </w:r>
+      <w:r>
+        <w:t>-fast</w:t>
+      </w:r>
+      <w:r>
+        <w:t xml:space="preserve"> and –</w:t>
+      </w:r>
+      <w:proofErr w:type="spellStart"/>
+      <w:r>
+        <w:t>ansi</w:t>
+      </w:r>
+      <w:proofErr w:type="spellEnd"/>
+      <w:r>
+        <w:t>-alias on the basic implementation.</w:t>
+      </w:r>
+    </w:p>
+    <w:p>
+      <w:pPr>
+        <w:jc w:val="left"/>
+      </w:pPr>
+      <w:r>
+        <w:rPr>
+          <w:noProof/>
+          <w:lang w:eastAsia="en-US"/>
+        </w:rPr>
+        <w:drawing>
+          <wp:inline distT="0" distB="0" distL="0" distR="0" wp14:anchorId="49B1E386" wp14:editId="4B047420">
+            <wp:extent cx="5274310" cy="3156655"/>
+            <wp:effectExtent l="0" t="0" r="0" b="0"/>
+            <wp:docPr id="2" name="Picture 1"/>
+            <wp:cNvGraphicFramePr>
+              <a:graphicFrameLocks xmlns:a="http://schemas.openxmlformats.org/drawingml/2006/main" noChangeAspect="1"/>
+            </wp:cNvGraphicFramePr>
+            <a:graphic xmlns:a="http://schemas.openxmlformats.org/drawingml/2006/main">
+              <a:graphicData uri="http://schemas.openxmlformats.org/drawingml/2006/picture">
+                <pic:pic xmlns:pic="http://schemas.openxmlformats.org/drawingml/2006/picture">
+                  <pic:nvPicPr>
+                    <pic:cNvPr id="0" name="Picture 1"/>
+                    <pic:cNvPicPr>
+                      <a:picLocks noChangeAspect="1" noChangeArrowheads="1"/>
+                    </pic:cNvPicPr>
+                  </pic:nvPicPr>
+                  <pic:blipFill>
+                    <a:blip r:embed="rId8">
+                      <a:extLst>
+                        <a:ext uri="{28A0092B-C50C-407E-A947-70E740481C1C}">
+                          <a14:useLocalDpi xmlns:a14="http://schemas.microsoft.com/office/drawing/2010/main" val="0"/>
+                        </a:ext>
+                      </a:extLst>
+                    </a:blip>
+                    <a:srcRect/>
+                    <a:stretch>
+                      <a:fillRect/>
+                    </a:stretch>
+                  </pic:blipFill>
+                  <pic:spPr bwMode="auto">
+                    <a:xfrm>
+                      <a:off x="0" y="0"/>
+                      <a:ext cx="5274310" cy="3156655"/>
+                    </a:xfrm>
+                    <a:prstGeom prst="rect">
+                      <a:avLst/>
+                    </a:prstGeom>
+                    <a:noFill/>
+                    <a:ln>
+                      <a:noFill/>
+                    </a:ln>
+                  </pic:spPr>
+                </pic:pic>
+              </a:graphicData>
+            </a:graphic>
+          </wp:inline>
+        </w:drawing>
+      </w:r>
+    </w:p>
+    <w:p>
+      <w:pPr>
+        <w:ind w:firstLine="360"/>
+        <w:jc w:val="left"/>
+      </w:pPr>
+      <w:r>
+        <w:t xml:space="preserve">We found that the flags above, especially –fast and axCore-AVX2, offer a modest improvement in performance, especially for small and large sized matrices. </w:t>
+      </w:r>
+    </w:p>
+    <w:p>
+      <w:pPr>
+        <w:jc w:val="left"/>
+      </w:pPr>
+    </w:p>
+    <w:p>
+      <w:pPr>
+        <w:pStyle w:val="ListParagraph"/>
         <w:numPr>
           <w:ilvl w:val="0"/>
           <w:numId w:val="1"/>
@@ -1064,7 +1312,6 @@
         <w:ind w:firstLineChars="0"/>
         <w:jc w:val="left"/>
         <w:rPr>
-          <w:rFonts w:hint="eastAsia"/>
           <w:b/>
         </w:rPr>
       </w:pPr>
@@ -1078,30 +1325,27 @@
     </w:p>
     <w:p>
       <w:pPr>
-        <w:pStyle w:val="a5"/>
+        <w:pStyle w:val="ListParagraph"/>
         <w:numPr>
           <w:ilvl w:val="0"/>
           <w:numId w:val="3"/>
         </w:numPr>
         <w:ind w:firstLineChars="0"/>
         <w:jc w:val="left"/>
-        <w:rPr>
-          <w:rFonts w:hint="eastAsia"/>
-        </w:rPr>
-      </w:pPr>
-      <w:r>
-        <w:rPr>
-          <w:rFonts w:hint="eastAsia"/>
-        </w:rPr>
-        <w:t>without using flags</w:t>
-      </w:r>
-    </w:p>
-    <w:p>
-      <w:pPr>
-        <w:jc w:val="left"/>
-        <w:rPr>
-          <w:rFonts w:hint="eastAsia"/>
-        </w:rPr>
+      </w:pPr>
+      <w:r>
+        <w:t>W</w:t>
+      </w:r>
+      <w:r>
+        <w:rPr>
+          <w:rFonts w:hint="eastAsia"/>
+        </w:rPr>
+        <w:t>ithout flags</w:t>
+      </w:r>
+    </w:p>
+    <w:p>
+      <w:pPr>
+        <w:jc w:val="left"/>
       </w:pPr>
       <w:r>
         <w:rPr>
@@ -1131,17 +1375,16 @@
     <w:p>
       <w:pPr>
         <w:jc w:val="left"/>
-        <w:rPr>
-          <w:rFonts w:hint="eastAsia"/>
-        </w:rPr>
       </w:pPr>
       <w:r>
         <w:rPr>
           <w:rFonts w:hint="eastAsia"/>
           <w:noProof/>
-        </w:rPr>
+          <w:lang w:eastAsia="en-US"/>
+        </w:rPr>
+        <w:lastRenderedPageBreak/>
         <w:drawing>
-          <wp:inline distT="0" distB="0" distL="0" distR="0">
+          <wp:inline distT="0" distB="0" distL="0" distR="0" wp14:anchorId="481E1D4D" wp14:editId="4656F1FB">
             <wp:extent cx="5274310" cy="3221990"/>
             <wp:effectExtent l="19050" t="0" r="2540" b="0"/>
             <wp:docPr id="1" name="图片 0" descr="timingsmallnf.jpg"/>
@@ -1156,7 +1399,7 @@
                     <pic:cNvPicPr/>
                   </pic:nvPicPr>
                   <pic:blipFill>
-                    <a:blip r:embed="rId7" cstate="print"/>
+                    <a:blip r:embed="rId9" cstate="print"/>
                     <a:stretch>
                       <a:fillRect/>
                     </a:stretch>
@@ -1181,23 +1424,30 @@
       <w:pPr>
         <w:ind w:firstLine="420"/>
         <w:jc w:val="left"/>
-        <w:rPr>
-          <w:rFonts w:hint="eastAsia"/>
-        </w:rPr>
-      </w:pPr>
-      <w:r>
-        <w:rPr>
-          <w:rFonts w:hint="eastAsia"/>
-        </w:rPr>
-        <w:t xml:space="preserve">The </w:t>
+      </w:pPr>
+      <w:proofErr w:type="gramStart"/>
+      <w:r>
+        <w:t>mine</w:t>
+      </w:r>
+      <w:proofErr w:type="gramEnd"/>
+      <w:r>
+        <w:t xml:space="preserve">_stage1 is our previously submitted code. </w:t>
       </w:r>
       <w:bookmarkStart w:id="2" w:name="OLE_LINK3"/>
       <w:bookmarkStart w:id="3" w:name="OLE_LINK4"/>
-      <w:r>
-        <w:rPr>
-          <w:rFonts w:hint="eastAsia"/>
-        </w:rPr>
-        <w:t>mine_vec0</w:t>
+      <w:proofErr w:type="gramStart"/>
+      <w:r>
+        <w:rPr>
+          <w:rFonts w:hint="eastAsia"/>
+        </w:rPr>
+        <w:t>mine</w:t>
+      </w:r>
+      <w:proofErr w:type="gramEnd"/>
+      <w:r>
+        <w:rPr>
+          <w:rFonts w:hint="eastAsia"/>
+        </w:rPr>
+        <w:t>_vec0</w:t>
       </w:r>
       <w:bookmarkEnd w:id="2"/>
       <w:bookmarkEnd w:id="3"/>
@@ -1205,227 +1455,324 @@
         <w:rPr>
           <w:rFonts w:hint="eastAsia"/>
         </w:rPr>
-        <w:t xml:space="preserve"> code is the code that always uses blocking and transposed copying.</w:t>
+        <w:t xml:space="preserve"> code </w:t>
+      </w:r>
+      <w:r>
+        <w:t>uses</w:t>
+      </w:r>
+      <w:r>
+        <w:rPr>
+          <w:rFonts w:hint="eastAsia"/>
+        </w:rPr>
+        <w:t xml:space="preserve"> blocking and transposed copying.</w:t>
+      </w:r>
+      <w:r>
+        <w:t xml:space="preserve"> </w:t>
+      </w:r>
+      <w:proofErr w:type="gramStart"/>
+      <w:r>
+        <w:rPr>
+          <w:rFonts w:hint="eastAsia"/>
+        </w:rPr>
+        <w:t>mine</w:t>
+      </w:r>
+      <w:proofErr w:type="gramEnd"/>
+      <w:r>
+        <w:t xml:space="preserve"> uses</w:t>
+      </w:r>
+      <w:r>
+        <w:rPr>
+          <w:rFonts w:hint="eastAsia"/>
+        </w:rPr>
+        <w:t xml:space="preserve"> blocking </w:t>
+      </w:r>
+      <w:r>
+        <w:t>for matrices smaller than</w:t>
+      </w:r>
+      <w:r>
+        <w:rPr>
+          <w:rFonts w:hint="eastAsia"/>
+        </w:rPr>
+        <w:t xml:space="preserve"> </w:t>
+      </w:r>
+      <w:r>
+        <w:t xml:space="preserve">START_BLOCK_SIZE </w:t>
+      </w:r>
+      <w:r>
+        <w:t>(set to</w:t>
+      </w:r>
+      <w:r>
+        <w:rPr>
+          <w:rFonts w:hint="eastAsia"/>
+        </w:rPr>
+        <w:t xml:space="preserve"> </w:t>
+      </w:r>
+      <w:r>
+        <w:t>1200</w:t>
+      </w:r>
+      <w:r>
+        <w:rPr>
+          <w:rFonts w:hint="eastAsia"/>
+        </w:rPr>
+        <w:t xml:space="preserve">, </w:t>
+      </w:r>
+      <w:r>
+        <w:rPr>
+          <w:rFonts w:hint="eastAsia"/>
+        </w:rPr>
+        <w:t>the same</w:t>
+      </w:r>
+      <w:r>
+        <w:rPr>
+          <w:rFonts w:hint="eastAsia"/>
+        </w:rPr>
+        <w:t xml:space="preserve"> as the number we used in stage </w:t>
+      </w:r>
+      <w:r>
+        <w:rPr>
+          <w:rFonts w:hint="eastAsia"/>
+        </w:rPr>
+        <w:t>1)</w:t>
+      </w:r>
+      <w:r>
+        <w:rPr>
+          <w:rFonts w:hint="eastAsia"/>
+        </w:rPr>
+        <w:t xml:space="preserve"> and use </w:t>
+      </w:r>
+      <w:r>
+        <w:t>naive</w:t>
+      </w:r>
+      <w:r>
+        <w:rPr>
+          <w:rFonts w:hint="eastAsia"/>
+        </w:rPr>
+        <w:t xml:space="preserve"> multiplication with restrict</w:t>
+      </w:r>
+      <w:r>
+        <w:t>ed</w:t>
+      </w:r>
+      <w:r>
+        <w:rPr>
+          <w:rFonts w:hint="eastAsia"/>
+        </w:rPr>
+        <w:t xml:space="preserve"> pointers.</w:t>
+      </w:r>
+      <w:r>
+        <w:rPr>
+          <w:rFonts w:hint="eastAsia"/>
+        </w:rPr>
+        <w:t xml:space="preserve"> </w:t>
       </w:r>
     </w:p>
     <w:p>
       <w:pPr>
         <w:ind w:firstLine="420"/>
         <w:jc w:val="left"/>
-        <w:rPr>
-          <w:rFonts w:hint="eastAsia"/>
-        </w:rPr>
-      </w:pPr>
-      <w:r>
-        <w:rPr>
-          <w:rFonts w:hint="eastAsia"/>
-        </w:rPr>
-        <w:t xml:space="preserve">The </w:t>
-      </w:r>
-      <w:r>
-        <w:t>“</w:t>
-      </w:r>
-      <w:r>
-        <w:rPr>
-          <w:rFonts w:hint="eastAsia"/>
-        </w:rPr>
-        <w:t>mine</w:t>
-      </w:r>
-      <w:r>
-        <w:t>”</w:t>
-      </w:r>
-      <w:r>
-        <w:rPr>
-          <w:rFonts w:hint="eastAsia"/>
-        </w:rPr>
-        <w:t xml:space="preserve"> code is the one which starts do blocking after a </w:t>
-      </w:r>
-      <w:r>
-        <w:lastRenderedPageBreak/>
-        <w:t xml:space="preserve">START_BLOCK_SIZE </w:t>
-      </w:r>
-      <w:r>
-        <w:rPr>
-          <w:rFonts w:hint="eastAsia"/>
-        </w:rPr>
-        <w:t xml:space="preserve">which is </w:t>
-      </w:r>
-      <w:r>
-        <w:t>1200</w:t>
-      </w:r>
-      <w:r>
-        <w:rPr>
-          <w:rFonts w:hint="eastAsia"/>
-        </w:rPr>
-        <w:t>(the same as the number we used in stage_1)</w:t>
-      </w:r>
-      <w:r>
-        <w:rPr>
-          <w:rFonts w:hint="eastAsia"/>
-        </w:rPr>
-        <w:t xml:space="preserve"> and use </w:t>
-      </w:r>
-      <w:r>
-        <w:t>naive</w:t>
-      </w:r>
-      <w:r>
-        <w:rPr>
-          <w:rFonts w:hint="eastAsia"/>
-        </w:rPr>
-        <w:t xml:space="preserve"> multiplication with restrict pointers.</w:t>
-      </w:r>
-      <w:r>
-        <w:rPr>
-          <w:rFonts w:hint="eastAsia"/>
-        </w:rPr>
-        <w:t xml:space="preserve"> </w:t>
+      </w:pPr>
+      <w:r>
+        <w:rPr>
+          <w:rFonts w:hint="eastAsia"/>
+        </w:rPr>
+        <w:t>We can see that</w:t>
+      </w:r>
+      <w:r>
+        <w:rPr>
+          <w:rFonts w:hint="eastAsia"/>
+        </w:rPr>
+        <w:t xml:space="preserve"> our code mine_vec0 using the transpose </w:t>
+      </w:r>
+      <w:r>
+        <w:rPr>
+          <w:rFonts w:hint="eastAsia"/>
+        </w:rPr>
+        <w:t>of matrix A</w:t>
+      </w:r>
+      <w:r>
+        <w:rPr>
+          <w:rFonts w:hint="eastAsia"/>
+        </w:rPr>
+        <w:t xml:space="preserve"> can do much better </w:t>
+      </w:r>
+      <w:r>
+        <w:rPr>
+          <w:rFonts w:hint="eastAsia"/>
+        </w:rPr>
+        <w:t>than other simple baseline</w:t>
+      </w:r>
+      <w:r>
+        <w:rPr>
+          <w:rFonts w:hint="eastAsia"/>
+        </w:rPr>
+        <w:t xml:space="preserve">s </w:t>
+      </w:r>
+      <w:r>
+        <w:rPr>
+          <w:rFonts w:hint="eastAsia"/>
+        </w:rPr>
+        <w:t>(</w:t>
+      </w:r>
+      <w:r>
+        <w:t>excluding</w:t>
+      </w:r>
+      <w:r>
+        <w:rPr>
+          <w:rFonts w:hint="eastAsia"/>
+        </w:rPr>
+        <w:t xml:space="preserve"> the </w:t>
+      </w:r>
+      <w:proofErr w:type="spellStart"/>
+      <w:r>
+        <w:rPr>
+          <w:rFonts w:hint="eastAsia"/>
+        </w:rPr>
+        <w:t>blas</w:t>
+      </w:r>
+      <w:proofErr w:type="spellEnd"/>
+      <w:r>
+        <w:rPr>
+          <w:rFonts w:hint="eastAsia"/>
+        </w:rPr>
+        <w:t xml:space="preserve"> and </w:t>
+      </w:r>
+      <w:proofErr w:type="spellStart"/>
+      <w:r>
+        <w:rPr>
+          <w:rFonts w:hint="eastAsia"/>
+        </w:rPr>
+        <w:t>mkl</w:t>
+      </w:r>
+      <w:proofErr w:type="spellEnd"/>
+      <w:r>
+        <w:rPr>
+          <w:rFonts w:hint="eastAsia"/>
+        </w:rPr>
+        <w:t xml:space="preserve"> baseline</w:t>
+      </w:r>
+      <w:r>
+        <w:rPr>
+          <w:rFonts w:hint="eastAsia"/>
+        </w:rPr>
+        <w:t>)</w:t>
+      </w:r>
+      <w:r>
+        <w:rPr>
+          <w:rFonts w:hint="eastAsia"/>
+        </w:rPr>
+        <w:t xml:space="preserve">. </w:t>
+      </w:r>
+      <w:r>
+        <w:rPr>
+          <w:rFonts w:hint="eastAsia"/>
+        </w:rPr>
+        <w:t xml:space="preserve">So the blocking, copying and transposing </w:t>
+      </w:r>
+      <w:r>
+        <w:rPr>
+          <w:rFonts w:hint="eastAsia"/>
+        </w:rPr>
+        <w:t>performs well even for small inputs</w:t>
+      </w:r>
+      <w:r>
+        <w:t>.</w:t>
       </w:r>
     </w:p>
     <w:p>
       <w:pPr>
         <w:ind w:firstLine="420"/>
         <w:jc w:val="left"/>
-        <w:rPr>
-          <w:rFonts w:hint="eastAsia"/>
-        </w:rPr>
-      </w:pPr>
-      <w:r>
-        <w:rPr>
-          <w:rFonts w:hint="eastAsia"/>
-        </w:rPr>
-        <w:t>We can see that</w:t>
-      </w:r>
-      <w:r>
-        <w:rPr>
-          <w:rFonts w:hint="eastAsia"/>
-        </w:rPr>
-        <w:t xml:space="preserve"> our code mine_vec0 using the transpose </w:t>
-      </w:r>
-      <w:r>
-        <w:rPr>
-          <w:rFonts w:hint="eastAsia"/>
-        </w:rPr>
-        <w:t>of matrix A</w:t>
-      </w:r>
-      <w:r>
-        <w:rPr>
-          <w:rFonts w:hint="eastAsia"/>
-        </w:rPr>
-        <w:t xml:space="preserve"> can do much better </w:t>
-      </w:r>
-      <w:r>
-        <w:rPr>
-          <w:rFonts w:hint="eastAsia"/>
-        </w:rPr>
-        <w:t>than other simple baseline</w:t>
-      </w:r>
-      <w:r>
-        <w:rPr>
-          <w:rFonts w:hint="eastAsia"/>
-        </w:rPr>
-        <w:t xml:space="preserve">s </w:t>
-      </w:r>
-      <w:r>
-        <w:rPr>
-          <w:rFonts w:hint="eastAsia"/>
-        </w:rPr>
-        <w:t xml:space="preserve">(not </w:t>
-      </w:r>
-      <w:r>
-        <w:t>containing</w:t>
-      </w:r>
-      <w:r>
-        <w:rPr>
-          <w:rFonts w:hint="eastAsia"/>
-        </w:rPr>
-        <w:t xml:space="preserve"> the </w:t>
-      </w:r>
-      <w:proofErr w:type="spellStart"/>
-      <w:r>
-        <w:rPr>
-          <w:rFonts w:hint="eastAsia"/>
-        </w:rPr>
-        <w:t>blas</w:t>
-      </w:r>
-      <w:proofErr w:type="spellEnd"/>
-      <w:r>
-        <w:rPr>
-          <w:rFonts w:hint="eastAsia"/>
-        </w:rPr>
-        <w:t xml:space="preserve"> and </w:t>
-      </w:r>
-      <w:proofErr w:type="spellStart"/>
-      <w:r>
-        <w:rPr>
-          <w:rFonts w:hint="eastAsia"/>
-        </w:rPr>
-        <w:t>mkl</w:t>
-      </w:r>
-      <w:proofErr w:type="spellEnd"/>
-      <w:r>
-        <w:rPr>
-          <w:rFonts w:hint="eastAsia"/>
-        </w:rPr>
-        <w:t xml:space="preserve"> baseline</w:t>
-      </w:r>
-      <w:r>
-        <w:rPr>
-          <w:rFonts w:hint="eastAsia"/>
-        </w:rPr>
-        <w:t>)</w:t>
-      </w:r>
-      <w:r>
-        <w:rPr>
-          <w:rFonts w:hint="eastAsia"/>
-        </w:rPr>
-        <w:t xml:space="preserve">. </w:t>
-      </w:r>
-      <w:r>
-        <w:rPr>
-          <w:rFonts w:hint="eastAsia"/>
-        </w:rPr>
-        <w:t xml:space="preserve">So the blocking, copying and transposing </w:t>
-      </w:r>
-      <w:r>
-        <w:rPr>
-          <w:rFonts w:hint="eastAsia"/>
-        </w:rPr>
-        <w:t>performs well even in the case that the size of input is small.</w:t>
-      </w:r>
-    </w:p>
-    <w:p>
-      <w:pPr>
-        <w:pStyle w:val="a5"/>
+      </w:pPr>
+    </w:p>
+    <w:p>
+      <w:pPr>
+        <w:ind w:firstLine="420"/>
+        <w:jc w:val="left"/>
+      </w:pPr>
+    </w:p>
+    <w:p>
+      <w:pPr>
+        <w:ind w:firstLine="420"/>
+        <w:jc w:val="left"/>
+      </w:pPr>
+    </w:p>
+    <w:p>
+      <w:pPr>
+        <w:ind w:firstLine="420"/>
+        <w:jc w:val="left"/>
+      </w:pPr>
+    </w:p>
+    <w:p>
+      <w:pPr>
+        <w:ind w:firstLine="420"/>
+        <w:jc w:val="left"/>
+      </w:pPr>
+    </w:p>
+    <w:p>
+      <w:pPr>
+        <w:ind w:firstLine="420"/>
+        <w:jc w:val="left"/>
+      </w:pPr>
+    </w:p>
+    <w:p>
+      <w:pPr>
+        <w:ind w:firstLine="420"/>
+        <w:jc w:val="left"/>
+      </w:pPr>
+    </w:p>
+    <w:p>
+      <w:pPr>
+        <w:ind w:firstLine="420"/>
+        <w:jc w:val="left"/>
+      </w:pPr>
+    </w:p>
+    <w:p>
+      <w:pPr>
+        <w:ind w:firstLine="420"/>
+        <w:jc w:val="left"/>
+      </w:pPr>
+    </w:p>
+    <w:p>
+      <w:pPr>
+        <w:ind w:firstLine="420"/>
+        <w:jc w:val="left"/>
+      </w:pPr>
+    </w:p>
+    <w:p>
+      <w:pPr>
+        <w:ind w:firstLine="420"/>
+        <w:jc w:val="left"/>
+      </w:pPr>
+    </w:p>
+    <w:p>
+      <w:pPr>
+        <w:pStyle w:val="ListParagraph"/>
         <w:numPr>
           <w:ilvl w:val="0"/>
           <w:numId w:val="3"/>
         </w:numPr>
         <w:ind w:firstLineChars="0"/>
         <w:jc w:val="left"/>
-        <w:rPr>
-          <w:rFonts w:hint="eastAsia"/>
-        </w:rPr>
-      </w:pPr>
-      <w:r>
-        <w:rPr>
-          <w:rFonts w:hint="eastAsia"/>
-        </w:rPr>
-        <w:t>using compiling flags</w:t>
-      </w:r>
-    </w:p>
-    <w:p>
-      <w:pPr>
-        <w:rPr>
-          <w:rFonts w:hint="eastAsia"/>
-        </w:rPr>
-      </w:pPr>
+      </w:pPr>
+      <w:r>
+        <w:lastRenderedPageBreak/>
+        <w:t>With</w:t>
+      </w:r>
+      <w:r>
+        <w:rPr>
+          <w:rFonts w:hint="eastAsia"/>
+        </w:rPr>
+        <w:t xml:space="preserve"> flags</w:t>
+      </w:r>
+    </w:p>
+    <w:p>
       <w:r>
         <w:rPr>
           <w:rFonts w:hint="eastAsia"/>
           <w:noProof/>
+          <w:lang w:eastAsia="en-US"/>
         </w:rPr>
         <w:drawing>
-          <wp:inline distT="0" distB="0" distL="0" distR="0">
+          <wp:inline distT="0" distB="0" distL="0" distR="0" wp14:anchorId="108E1050" wp14:editId="351496A5">
             <wp:extent cx="5274310" cy="3185795"/>
             <wp:effectExtent l="19050" t="0" r="2540" b="0"/>
             <wp:docPr id="3" name="图片 2" descr="timing_all.jpg"/>
@@ -1440,7 +1787,7 @@
                     <pic:cNvPicPr/>
                   </pic:nvPicPr>
                   <pic:blipFill>
-                    <a:blip r:embed="rId8" cstate="print"/>
+                    <a:blip r:embed="rId10" cstate="print"/>
                     <a:stretch>
                       <a:fillRect/>
                     </a:stretch>
@@ -1464,9 +1811,10 @@
         <w:rPr>
           <w:rFonts w:hint="eastAsia"/>
           <w:noProof/>
+          <w:lang w:eastAsia="en-US"/>
         </w:rPr>
         <w:drawing>
-          <wp:inline distT="0" distB="0" distL="0" distR="0">
+          <wp:inline distT="0" distB="0" distL="0" distR="0" wp14:anchorId="71E3F9A7" wp14:editId="51ED60F8">
             <wp:extent cx="5274310" cy="3188970"/>
             <wp:effectExtent l="19050" t="0" r="2540" b="0"/>
             <wp:docPr id="4" name="图片 3" descr="timing_small.jpg"/>
@@ -1481,7 +1829,7 @@
                     <pic:cNvPicPr/>
                   </pic:nvPicPr>
                   <pic:blipFill>
-                    <a:blip r:embed="rId9" cstate="print"/>
+                    <a:blip r:embed="rId11" cstate="print"/>
                     <a:stretch>
                       <a:fillRect/>
                     </a:stretch>
@@ -1502,7 +1850,620 @@
         </w:drawing>
       </w:r>
     </w:p>
-    <w:p/>
+    <w:p>
+      <w:r>
+        <w:tab/>
+        <w:t>We compared the effect of the flags on the d</w:t>
+      </w:r>
+      <w:r>
+        <w:t xml:space="preserve">ifferent implementations. We used </w:t>
+      </w:r>
+      <w:r>
+        <w:t xml:space="preserve"> -axCORE-AVX2 -</w:t>
+      </w:r>
+      <w:proofErr w:type="spellStart"/>
+      <w:r>
+        <w:t>ftree-vectorize</w:t>
+      </w:r>
+      <w:proofErr w:type="spellEnd"/>
+      <w:r>
+        <w:t xml:space="preserve"> </w:t>
+      </w:r>
+      <w:r>
+        <w:t>–fast and –</w:t>
+      </w:r>
+      <w:proofErr w:type="spellStart"/>
+      <w:r>
+        <w:t>ansi</w:t>
+      </w:r>
+      <w:proofErr w:type="spellEnd"/>
+      <w:r>
+        <w:t>-alias</w:t>
+      </w:r>
+      <w:r>
+        <w:t xml:space="preserve"> for this analysis. The simple implementations </w:t>
+      </w:r>
+      <w:r>
+        <w:t xml:space="preserve">did not see much improvement with the flags. </w:t>
+      </w:r>
+      <w:r>
+        <w:t>However, our implementations received a substantial boast with the flags. Interestingly, the flags gave the largest gains to the Fortran code</w:t>
+      </w:r>
+      <w:r>
+        <w:t xml:space="preserve"> such that it surpassed our implementations</w:t>
+      </w:r>
+      <w:r>
+        <w:t>. The Intel compilers appear to be better at optimizing</w:t>
+      </w:r>
+      <w:r>
+        <w:t xml:space="preserve"> the</w:t>
+      </w:r>
+      <w:r>
+        <w:t xml:space="preserve"> Fortran code compared to </w:t>
+      </w:r>
+      <w:r>
+        <w:t xml:space="preserve">the </w:t>
+      </w:r>
+      <w:r>
+        <w:lastRenderedPageBreak/>
+        <w:t>C code.</w:t>
+      </w:r>
+    </w:p>
+    <w:p>
+      <w:pPr>
+        <w:pStyle w:val="ListParagraph"/>
+        <w:numPr>
+          <w:ilvl w:val="0"/>
+          <w:numId w:val="1"/>
+        </w:numPr>
+        <w:ind w:firstLineChars="0"/>
+        <w:jc w:val="left"/>
+        <w:rPr>
+          <w:b/>
+        </w:rPr>
+      </w:pPr>
+      <w:r>
+        <w:rPr>
+          <w:b/>
+        </w:rPr>
+        <w:t>Conclusions</w:t>
+      </w:r>
+    </w:p>
+    <w:p>
+      <w:pPr>
+        <w:widowControl/>
+        <w:shd w:val="clear" w:color="auto" w:fill="FFFFFF"/>
+        <w:spacing w:line="480" w:lineRule="auto"/>
+        <w:ind w:firstLine="360"/>
+        <w:jc w:val="left"/>
+        <w:rPr>
+          <w:rFonts w:eastAsia="Times New Roman" w:cs="Times New Roman"/>
+          <w:color w:val="222222"/>
+          <w:kern w:val="0"/>
+          <w:lang w:eastAsia="en-US"/>
+        </w:rPr>
+      </w:pPr>
+      <w:r>
+        <w:rPr>
+          <w:rFonts w:eastAsia="Times New Roman" w:cs="Times New Roman"/>
+          <w:color w:val="222222"/>
+          <w:kern w:val="0"/>
+          <w:lang w:eastAsia="en-US"/>
+        </w:rPr>
+        <w:t>After trying several combinations, we found that not all the modifications produce a significant improvement. At the end, the best results were obtained by changing block sizes, copying, transposing and using restrict on the pointers.</w:t>
+      </w:r>
+    </w:p>
+    <w:p>
+      <w:pPr>
+        <w:widowControl/>
+        <w:shd w:val="clear" w:color="auto" w:fill="FFFFFF"/>
+        <w:spacing w:line="480" w:lineRule="auto"/>
+        <w:ind w:firstLine="360"/>
+        <w:jc w:val="left"/>
+        <w:rPr>
+          <w:rFonts w:eastAsia="Times New Roman" w:cs="Times New Roman"/>
+          <w:color w:val="222222"/>
+          <w:kern w:val="0"/>
+          <w:lang w:eastAsia="en-US"/>
+        </w:rPr>
+      </w:pPr>
+      <w:r>
+        <w:rPr>
+          <w:rFonts w:eastAsia="Times New Roman" w:cs="Times New Roman"/>
+          <w:color w:val="222222"/>
+          <w:kern w:val="0"/>
+          <w:lang w:eastAsia="en-US"/>
+        </w:rPr>
+        <w:t>Blocking, copying and transposing</w:t>
+      </w:r>
+      <w:r>
+        <w:rPr>
+          <w:rFonts w:eastAsia="Times New Roman" w:cs="Times New Roman"/>
+          <w:color w:val="222222"/>
+          <w:kern w:val="0"/>
+          <w:lang w:eastAsia="en-US"/>
+        </w:rPr>
+        <w:t xml:space="preserve"> were</w:t>
+      </w:r>
+      <w:r>
+        <w:rPr>
+          <w:rFonts w:eastAsia="Times New Roman" w:cs="Times New Roman"/>
+          <w:color w:val="222222"/>
+          <w:kern w:val="0"/>
+          <w:lang w:eastAsia="en-US"/>
+        </w:rPr>
+        <w:t xml:space="preserve"> </w:t>
+      </w:r>
+      <w:r>
+        <w:rPr>
+          <w:rFonts w:eastAsia="Times New Roman" w:cs="Times New Roman"/>
+          <w:color w:val="222222"/>
+          <w:kern w:val="0"/>
+          <w:lang w:eastAsia="en-US"/>
+        </w:rPr>
+        <w:t>found</w:t>
+      </w:r>
+      <w:r>
+        <w:rPr>
+          <w:rFonts w:eastAsia="Times New Roman" w:cs="Times New Roman"/>
+          <w:color w:val="222222"/>
+          <w:kern w:val="0"/>
+          <w:lang w:eastAsia="en-US"/>
+        </w:rPr>
+        <w:t xml:space="preserve"> to be very important </w:t>
+      </w:r>
+      <w:r>
+        <w:rPr>
+          <w:rFonts w:eastAsia="Times New Roman" w:cs="Times New Roman"/>
+          <w:color w:val="222222"/>
+          <w:kern w:val="0"/>
+          <w:lang w:eastAsia="en-US"/>
+        </w:rPr>
+        <w:t>in</w:t>
+      </w:r>
+      <w:r>
+        <w:rPr>
+          <w:rFonts w:eastAsia="Times New Roman" w:cs="Times New Roman"/>
+          <w:color w:val="222222"/>
+          <w:kern w:val="0"/>
+          <w:lang w:eastAsia="en-US"/>
+        </w:rPr>
+        <w:t xml:space="preserve"> maintaining good performance for big matrix sizes (&gt;1200)</w:t>
+      </w:r>
+      <w:r>
+        <w:rPr>
+          <w:rFonts w:eastAsia="Times New Roman" w:cs="Times New Roman"/>
+          <w:color w:val="222222"/>
+          <w:kern w:val="0"/>
+          <w:lang w:eastAsia="en-US"/>
+        </w:rPr>
+        <w:t>, although blocking was found to degrade performance with smaller matrices.</w:t>
+      </w:r>
+      <w:bookmarkStart w:id="4" w:name="_GoBack"/>
+      <w:bookmarkEnd w:id="4"/>
+    </w:p>
+    <w:p>
+      <w:pPr>
+        <w:pStyle w:val="ListParagraph"/>
+        <w:ind w:left="360" w:firstLineChars="0" w:firstLine="0"/>
+        <w:jc w:val="left"/>
+        <w:rPr>
+          <w:b/>
+        </w:rPr>
+      </w:pPr>
+    </w:p>
+    <w:p>
+      <w:pPr>
+        <w:pStyle w:val="ListParagraph"/>
+        <w:numPr>
+          <w:ilvl w:val="0"/>
+          <w:numId w:val="1"/>
+        </w:numPr>
+        <w:ind w:firstLineChars="0"/>
+        <w:jc w:val="left"/>
+        <w:rPr>
+          <w:b/>
+        </w:rPr>
+      </w:pPr>
+      <w:r>
+        <w:rPr>
+          <w:b/>
+        </w:rPr>
+        <w:t>References</w:t>
+      </w:r>
+    </w:p>
+    <w:p>
+      <w:pPr>
+        <w:widowControl/>
+        <w:shd w:val="clear" w:color="auto" w:fill="FFFFFF"/>
+        <w:spacing w:line="240" w:lineRule="auto"/>
+        <w:ind w:left="360" w:hanging="360"/>
+        <w:jc w:val="left"/>
+        <w:rPr>
+          <w:rFonts w:eastAsia="Times New Roman" w:cs="Times New Roman"/>
+          <w:color w:val="222222"/>
+          <w:kern w:val="0"/>
+          <w:lang w:eastAsia="en-US"/>
+        </w:rPr>
+      </w:pPr>
+      <w:r>
+        <w:rPr>
+          <w:rFonts w:eastAsia="Times New Roman" w:cs="Times New Roman"/>
+          <w:color w:val="222222"/>
+          <w:kern w:val="0"/>
+          <w:lang w:eastAsia="en-US"/>
+        </w:rPr>
+        <w:t xml:space="preserve">"The </w:t>
+      </w:r>
+      <w:proofErr w:type="spellStart"/>
+      <w:r>
+        <w:rPr>
+          <w:rFonts w:eastAsia="Times New Roman" w:cs="Times New Roman"/>
+          <w:color w:val="222222"/>
+          <w:kern w:val="0"/>
+          <w:lang w:eastAsia="en-US"/>
+        </w:rPr>
+        <w:t>GotoBLAS</w:t>
+      </w:r>
+      <w:proofErr w:type="spellEnd"/>
+      <w:r>
+        <w:rPr>
+          <w:rFonts w:eastAsia="Times New Roman" w:cs="Times New Roman"/>
+          <w:color w:val="222222"/>
+          <w:kern w:val="0"/>
+          <w:lang w:eastAsia="en-US"/>
+        </w:rPr>
+        <w:t>/BLIS Approach to Optimizing Matrix-Matrix Multiplication - Step-by-Step." </w:t>
+      </w:r>
+      <w:proofErr w:type="spellStart"/>
+      <w:r>
+        <w:rPr>
+          <w:rFonts w:eastAsia="Times New Roman" w:cs="Times New Roman"/>
+          <w:i/>
+          <w:iCs/>
+          <w:color w:val="222222"/>
+          <w:kern w:val="0"/>
+          <w:lang w:eastAsia="en-US"/>
+        </w:rPr>
+        <w:t>HowToOptimizeGemm</w:t>
+      </w:r>
+      <w:proofErr w:type="spellEnd"/>
+      <w:r>
+        <w:rPr>
+          <w:rFonts w:eastAsia="Times New Roman" w:cs="Times New Roman"/>
+          <w:color w:val="222222"/>
+          <w:kern w:val="0"/>
+          <w:lang w:eastAsia="en-US"/>
+        </w:rPr>
+        <w:t>. Web. 01 Oct. 2015. &lt;</w:t>
+      </w:r>
+      <w:r>
+        <w:rPr>
+          <w:rFonts w:eastAsia="Times New Roman" w:cs="Times New Roman"/>
+          <w:color w:val="222222"/>
+          <w:kern w:val="0"/>
+          <w:lang w:eastAsia="en-US"/>
+        </w:rPr>
+        <w:fldChar w:fldCharType="begin"/>
+      </w:r>
+      <w:r>
+        <w:rPr>
+          <w:rFonts w:eastAsia="Times New Roman" w:cs="Times New Roman"/>
+          <w:color w:val="222222"/>
+          <w:kern w:val="0"/>
+          <w:lang w:eastAsia="en-US"/>
+        </w:rPr>
+        <w:instrText xml:space="preserve"> HYPERLINK "http://wiki.cs.utexas.edu/rvdg/HowToOptimizeGemm/" \t "_blank" </w:instrText>
+      </w:r>
+      <w:r>
+        <w:rPr>
+          <w:rFonts w:eastAsia="Times New Roman" w:cs="Times New Roman"/>
+          <w:color w:val="222222"/>
+          <w:kern w:val="0"/>
+          <w:lang w:eastAsia="en-US"/>
+        </w:rPr>
+      </w:r>
+      <w:r>
+        <w:rPr>
+          <w:rFonts w:eastAsia="Times New Roman" w:cs="Times New Roman"/>
+          <w:color w:val="222222"/>
+          <w:kern w:val="0"/>
+          <w:lang w:eastAsia="en-US"/>
+        </w:rPr>
+        <w:fldChar w:fldCharType="separate"/>
+      </w:r>
+      <w:r>
+        <w:rPr>
+          <w:rFonts w:eastAsia="Times New Roman" w:cs="Times New Roman"/>
+          <w:color w:val="1155CC"/>
+          <w:kern w:val="0"/>
+          <w:u w:val="single"/>
+          <w:lang w:eastAsia="en-US"/>
+        </w:rPr>
+        <w:t>http://wiki.cs.utexas.edu/rvdg/HowToOptimizeGemm/</w:t>
+      </w:r>
+      <w:r>
+        <w:rPr>
+          <w:rFonts w:eastAsia="Times New Roman" w:cs="Times New Roman"/>
+          <w:color w:val="222222"/>
+          <w:kern w:val="0"/>
+          <w:lang w:eastAsia="en-US"/>
+        </w:rPr>
+        <w:fldChar w:fldCharType="end"/>
+      </w:r>
+      <w:r>
+        <w:rPr>
+          <w:rFonts w:eastAsia="Times New Roman" w:cs="Times New Roman"/>
+          <w:color w:val="222222"/>
+          <w:kern w:val="0"/>
+          <w:lang w:eastAsia="en-US"/>
+        </w:rPr>
+        <w:t>&gt;.</w:t>
+      </w:r>
+    </w:p>
+    <w:p>
+      <w:pPr>
+        <w:widowControl/>
+        <w:shd w:val="clear" w:color="auto" w:fill="FFFFFF"/>
+        <w:spacing w:line="240" w:lineRule="auto"/>
+        <w:jc w:val="left"/>
+        <w:rPr>
+          <w:rFonts w:eastAsia="Times New Roman" w:cs="Times New Roman"/>
+          <w:color w:val="222222"/>
+          <w:kern w:val="0"/>
+          <w:lang w:eastAsia="en-US"/>
+        </w:rPr>
+      </w:pPr>
+    </w:p>
+    <w:p>
+      <w:pPr>
+        <w:widowControl/>
+        <w:shd w:val="clear" w:color="auto" w:fill="FFFFFF"/>
+        <w:spacing w:line="240" w:lineRule="auto"/>
+        <w:ind w:left="360" w:hanging="360"/>
+        <w:jc w:val="left"/>
+        <w:rPr>
+          <w:rFonts w:eastAsia="Times New Roman" w:cs="Times New Roman"/>
+          <w:color w:val="222222"/>
+          <w:kern w:val="0"/>
+          <w:lang w:eastAsia="en-US"/>
+        </w:rPr>
+      </w:pPr>
+      <w:proofErr w:type="spellStart"/>
+      <w:r>
+        <w:rPr>
+          <w:rFonts w:eastAsia="Times New Roman" w:cs="Times New Roman"/>
+          <w:color w:val="222222"/>
+          <w:kern w:val="0"/>
+          <w:lang w:eastAsia="en-US"/>
+        </w:rPr>
+        <w:t>Bindel</w:t>
+      </w:r>
+      <w:proofErr w:type="spellEnd"/>
+      <w:r>
+        <w:rPr>
+          <w:rFonts w:eastAsia="Times New Roman" w:cs="Times New Roman"/>
+          <w:color w:val="222222"/>
+          <w:kern w:val="0"/>
+          <w:lang w:eastAsia="en-US"/>
+        </w:rPr>
+        <w:t>, David. "Tuning on a Single Core." Web. &lt;</w:t>
+      </w:r>
+      <w:r>
+        <w:rPr>
+          <w:rFonts w:eastAsia="Times New Roman" w:cs="Times New Roman"/>
+          <w:color w:val="222222"/>
+          <w:kern w:val="0"/>
+          <w:lang w:eastAsia="en-US"/>
+        </w:rPr>
+        <w:fldChar w:fldCharType="begin"/>
+      </w:r>
+      <w:r>
+        <w:rPr>
+          <w:rFonts w:eastAsia="Times New Roman" w:cs="Times New Roman"/>
+          <w:color w:val="222222"/>
+          <w:kern w:val="0"/>
+          <w:lang w:eastAsia="en-US"/>
+        </w:rPr>
+        <w:instrText xml:space="preserve"> HYPERLINK "http://www.cs.cornell.edu/~bindel/class/cs5220-f11/notes/serial-tuning.pdf" \t "_blank" </w:instrText>
+      </w:r>
+      <w:r>
+        <w:rPr>
+          <w:rFonts w:eastAsia="Times New Roman" w:cs="Times New Roman"/>
+          <w:color w:val="222222"/>
+          <w:kern w:val="0"/>
+          <w:lang w:eastAsia="en-US"/>
+        </w:rPr>
+      </w:r>
+      <w:r>
+        <w:rPr>
+          <w:rFonts w:eastAsia="Times New Roman" w:cs="Times New Roman"/>
+          <w:color w:val="222222"/>
+          <w:kern w:val="0"/>
+          <w:lang w:eastAsia="en-US"/>
+        </w:rPr>
+        <w:fldChar w:fldCharType="separate"/>
+      </w:r>
+      <w:r>
+        <w:rPr>
+          <w:rFonts w:eastAsia="Times New Roman" w:cs="Times New Roman"/>
+          <w:color w:val="1155CC"/>
+          <w:kern w:val="0"/>
+          <w:u w:val="single"/>
+          <w:lang w:eastAsia="en-US"/>
+        </w:rPr>
+        <w:t>http://www.cs.cornell.edu/~bindel/class/cs5220-f11/notes/serial-tuning.pdf</w:t>
+      </w:r>
+      <w:r>
+        <w:rPr>
+          <w:rFonts w:eastAsia="Times New Roman" w:cs="Times New Roman"/>
+          <w:color w:val="222222"/>
+          <w:kern w:val="0"/>
+          <w:lang w:eastAsia="en-US"/>
+        </w:rPr>
+        <w:fldChar w:fldCharType="end"/>
+      </w:r>
+      <w:r>
+        <w:rPr>
+          <w:rFonts w:eastAsia="Times New Roman" w:cs="Times New Roman"/>
+          <w:color w:val="222222"/>
+          <w:kern w:val="0"/>
+          <w:lang w:eastAsia="en-US"/>
+        </w:rPr>
+        <w:t>&gt;.</w:t>
+      </w:r>
+    </w:p>
+    <w:p>
+      <w:pPr>
+        <w:widowControl/>
+        <w:shd w:val="clear" w:color="auto" w:fill="FFFFFF"/>
+        <w:spacing w:line="240" w:lineRule="auto"/>
+        <w:jc w:val="left"/>
+        <w:rPr>
+          <w:rFonts w:eastAsia="Times New Roman" w:cs="Times New Roman"/>
+          <w:color w:val="222222"/>
+          <w:kern w:val="0"/>
+          <w:lang w:eastAsia="en-US"/>
+        </w:rPr>
+      </w:pPr>
+    </w:p>
+    <w:p>
+      <w:pPr>
+        <w:widowControl/>
+        <w:shd w:val="clear" w:color="auto" w:fill="FFFFFF"/>
+        <w:spacing w:line="240" w:lineRule="auto"/>
+        <w:ind w:left="360" w:hanging="360"/>
+        <w:jc w:val="left"/>
+        <w:rPr>
+          <w:rFonts w:eastAsia="Times New Roman" w:cs="Times New Roman"/>
+          <w:color w:val="222222"/>
+          <w:kern w:val="0"/>
+          <w:lang w:eastAsia="en-US"/>
+        </w:rPr>
+      </w:pPr>
+      <w:r>
+        <w:rPr>
+          <w:rFonts w:eastAsia="Times New Roman" w:cs="Times New Roman"/>
+          <w:color w:val="222222"/>
+          <w:kern w:val="0"/>
+          <w:lang w:eastAsia="en-US"/>
+        </w:rPr>
+        <w:t xml:space="preserve">"Intel® Xeon </w:t>
+      </w:r>
+      <w:proofErr w:type="spellStart"/>
+      <w:r>
+        <w:rPr>
+          <w:rFonts w:eastAsia="Times New Roman" w:cs="Times New Roman"/>
+          <w:color w:val="222222"/>
+          <w:kern w:val="0"/>
+          <w:lang w:eastAsia="en-US"/>
+        </w:rPr>
+        <w:t>PhiTM</w:t>
+      </w:r>
+      <w:proofErr w:type="spellEnd"/>
+      <w:r>
+        <w:rPr>
+          <w:rFonts w:eastAsia="Times New Roman" w:cs="Times New Roman"/>
+          <w:color w:val="222222"/>
+          <w:kern w:val="0"/>
+          <w:lang w:eastAsia="en-US"/>
+        </w:rPr>
+        <w:t xml:space="preserve"> Coprocessor Architecture Overview." </w:t>
+      </w:r>
+      <w:r>
+        <w:rPr>
+          <w:rFonts w:eastAsia="Times New Roman" w:cs="Times New Roman"/>
+          <w:i/>
+          <w:iCs/>
+          <w:color w:val="222222"/>
+          <w:kern w:val="0"/>
+          <w:lang w:eastAsia="en-US"/>
+        </w:rPr>
+        <w:t>PRACE MIC Summer School</w:t>
+      </w:r>
+      <w:r>
+        <w:rPr>
+          <w:rFonts w:eastAsia="Times New Roman" w:cs="Times New Roman"/>
+          <w:color w:val="222222"/>
+          <w:kern w:val="0"/>
+          <w:lang w:eastAsia="en-US"/>
+        </w:rPr>
+        <w:t> (2013): Web. &lt;</w:t>
+      </w:r>
+      <w:r>
+        <w:rPr>
+          <w:rFonts w:eastAsia="Times New Roman" w:cs="Times New Roman"/>
+          <w:color w:val="222222"/>
+          <w:kern w:val="0"/>
+          <w:lang w:eastAsia="en-US"/>
+        </w:rPr>
+        <w:fldChar w:fldCharType="begin"/>
+      </w:r>
+      <w:r>
+        <w:rPr>
+          <w:rFonts w:eastAsia="Times New Roman" w:cs="Times New Roman"/>
+          <w:color w:val="222222"/>
+          <w:kern w:val="0"/>
+          <w:lang w:eastAsia="en-US"/>
+        </w:rPr>
+        <w:instrText xml:space="preserve"> HYPERLINK "http://www.training.prace-ri.eu/uploads/tx_pracetmo/MIC_Intro_Architecture.pdf" \t "_blank" </w:instrText>
+      </w:r>
+      <w:r>
+        <w:rPr>
+          <w:rFonts w:eastAsia="Times New Roman" w:cs="Times New Roman"/>
+          <w:color w:val="222222"/>
+          <w:kern w:val="0"/>
+          <w:lang w:eastAsia="en-US"/>
+        </w:rPr>
+      </w:r>
+      <w:r>
+        <w:rPr>
+          <w:rFonts w:eastAsia="Times New Roman" w:cs="Times New Roman"/>
+          <w:color w:val="222222"/>
+          <w:kern w:val="0"/>
+          <w:lang w:eastAsia="en-US"/>
+        </w:rPr>
+        <w:fldChar w:fldCharType="separate"/>
+      </w:r>
+      <w:r>
+        <w:rPr>
+          <w:rFonts w:eastAsia="Times New Roman" w:cs="Times New Roman"/>
+          <w:color w:val="1155CC"/>
+          <w:kern w:val="0"/>
+          <w:u w:val="single"/>
+          <w:lang w:eastAsia="en-US"/>
+        </w:rPr>
+        <w:t>http://www.training.prace-ri.eu/uploads/tx_pracetmo/MIC_Intro_Architecture.pdf</w:t>
+      </w:r>
+      <w:r>
+        <w:rPr>
+          <w:rFonts w:eastAsia="Times New Roman" w:cs="Times New Roman"/>
+          <w:color w:val="222222"/>
+          <w:kern w:val="0"/>
+          <w:lang w:eastAsia="en-US"/>
+        </w:rPr>
+        <w:fldChar w:fldCharType="end"/>
+      </w:r>
+      <w:r>
+        <w:rPr>
+          <w:rFonts w:eastAsia="Times New Roman" w:cs="Times New Roman"/>
+          <w:color w:val="222222"/>
+          <w:kern w:val="0"/>
+          <w:lang w:eastAsia="en-US"/>
+        </w:rPr>
+        <w:t>&gt;.</w:t>
+      </w:r>
+    </w:p>
+    <w:p>
+      <w:pPr>
+        <w:pStyle w:val="ListParagraph"/>
+        <w:ind w:left="360" w:firstLineChars="0" w:firstLine="0"/>
+        <w:jc w:val="left"/>
+        <w:rPr>
+          <w:b/>
+        </w:rPr>
+      </w:pPr>
+    </w:p>
     <w:sectPr>
       <w:pgSz w:w="11906" w:h="16838"/>
       <w:pgMar w:top="1440" w:right="1800" w:bottom="1440" w:left="1800" w:header="851" w:footer="992" w:gutter="0"/>
@@ -1514,7 +2475,7 @@
 </file>
 
 <file path=word/endnotes.xml><?xml version="1.0" encoding="utf-8"?>
-<w:endnotes xmlns:ve="http://schemas.openxmlformats.org/markup-compatibility/2006" xmlns:o="urn:schemas-microsoft-com:office:office" xmlns:r="http://schemas.openxmlformats.org/officeDocument/2006/relationships" xmlns:m="http://schemas.openxmlformats.org/officeDocument/2006/math" xmlns:v="urn:schemas-microsoft-com:vml" xmlns:wp="http://schemas.openxmlformats.org/drawingml/2006/wordprocessingDrawing" xmlns:w10="urn:schemas-microsoft-com:office:word" xmlns:w="http://schemas.openxmlformats.org/wordprocessingml/2006/main" xmlns:wne="http://schemas.microsoft.com/office/word/2006/wordml">
+<w:endnotes xmlns:wpc="http://schemas.microsoft.com/office/word/2010/wordprocessingCanvas" xmlns:mo="http://schemas.microsoft.com/office/mac/office/2008/main" xmlns:mc="http://schemas.openxmlformats.org/markup-compatibility/2006" xmlns:mv="urn:schemas-microsoft-com:mac:vml" xmlns:o="urn:schemas-microsoft-com:office:office" xmlns:r="http://schemas.openxmlformats.org/officeDocument/2006/relationships" xmlns:m="http://schemas.openxmlformats.org/officeDocument/2006/math" xmlns:v="urn:schemas-microsoft-com:vml" xmlns:wp14="http://schemas.microsoft.com/office/word/2010/wordprocessingDrawing" xmlns:wp="http://schemas.openxmlformats.org/drawingml/2006/wordprocessingDrawing" xmlns:w10="urn:schemas-microsoft-com:office:word" xmlns:w="http://schemas.openxmlformats.org/wordprocessingml/2006/main" xmlns:w14="http://schemas.microsoft.com/office/word/2010/wordml" xmlns:wpg="http://schemas.microsoft.com/office/word/2010/wordprocessingGroup" xmlns:wpi="http://schemas.microsoft.com/office/word/2010/wordprocessingInk" xmlns:wne="http://schemas.microsoft.com/office/word/2006/wordml" xmlns:wps="http://schemas.microsoft.com/office/word/2010/wordprocessingShape" mc:Ignorable="w14 wp14">
   <w:endnote w:type="separator" w:id="-1">
     <w:p>
       <w:pPr>
@@ -1539,7 +2500,7 @@
 </file>
 
 <file path=word/footnotes.xml><?xml version="1.0" encoding="utf-8"?>
-<w:footnotes xmlns:ve="http://schemas.openxmlformats.org/markup-compatibility/2006" xmlns:o="urn:schemas-microsoft-com:office:office" xmlns:r="http://schemas.openxmlformats.org/officeDocument/2006/relationships" xmlns:m="http://schemas.openxmlformats.org/officeDocument/2006/math" xmlns:v="urn:schemas-microsoft-com:vml" xmlns:wp="http://schemas.openxmlformats.org/drawingml/2006/wordprocessingDrawing" xmlns:w10="urn:schemas-microsoft-com:office:word" xmlns:w="http://schemas.openxmlformats.org/wordprocessingml/2006/main" xmlns:wne="http://schemas.microsoft.com/office/word/2006/wordml">
+<w:footnotes xmlns:wpc="http://schemas.microsoft.com/office/word/2010/wordprocessingCanvas" xmlns:mo="http://schemas.microsoft.com/office/mac/office/2008/main" xmlns:mc="http://schemas.openxmlformats.org/markup-compatibility/2006" xmlns:mv="urn:schemas-microsoft-com:mac:vml" xmlns:o="urn:schemas-microsoft-com:office:office" xmlns:r="http://schemas.openxmlformats.org/officeDocument/2006/relationships" xmlns:m="http://schemas.openxmlformats.org/officeDocument/2006/math" xmlns:v="urn:schemas-microsoft-com:vml" xmlns:wp14="http://schemas.microsoft.com/office/word/2010/wordprocessingDrawing" xmlns:wp="http://schemas.openxmlformats.org/drawingml/2006/wordprocessingDrawing" xmlns:w10="urn:schemas-microsoft-com:office:word" xmlns:w="http://schemas.openxmlformats.org/wordprocessingml/2006/main" xmlns:w14="http://schemas.microsoft.com/office/word/2010/wordml" xmlns:wpg="http://schemas.microsoft.com/office/word/2010/wordprocessingGroup" xmlns:wpi="http://schemas.microsoft.com/office/word/2010/wordprocessingInk" xmlns:wne="http://schemas.microsoft.com/office/word/2006/wordml" xmlns:wps="http://schemas.microsoft.com/office/word/2010/wordprocessingShape" mc:Ignorable="w14 wp14">
   <w:footnote w:type="separator" w:id="-1">
     <w:p>
       <w:pPr>
@@ -1564,7 +2525,7 @@
 </file>
 
 <file path=word/numbering.xml><?xml version="1.0" encoding="utf-8"?>
-<w:numbering xmlns:ve="http://schemas.openxmlformats.org/markup-compatibility/2006" xmlns:o="urn:schemas-microsoft-com:office:office" xmlns:r="http://schemas.openxmlformats.org/officeDocument/2006/relationships" xmlns:m="http://schemas.openxmlformats.org/officeDocument/2006/math" xmlns:v="urn:schemas-microsoft-com:vml" xmlns:wp="http://schemas.openxmlformats.org/drawingml/2006/wordprocessingDrawing" xmlns:w10="urn:schemas-microsoft-com:office:word" xmlns:w="http://schemas.openxmlformats.org/wordprocessingml/2006/main" xmlns:wne="http://schemas.microsoft.com/office/word/2006/wordml">
+<w:numbering xmlns:wpc="http://schemas.microsoft.com/office/word/2010/wordprocessingCanvas" xmlns:mo="http://schemas.microsoft.com/office/mac/office/2008/main" xmlns:mc="http://schemas.openxmlformats.org/markup-compatibility/2006" xmlns:mv="urn:schemas-microsoft-com:mac:vml" xmlns:o="urn:schemas-microsoft-com:office:office" xmlns:r="http://schemas.openxmlformats.org/officeDocument/2006/relationships" xmlns:m="http://schemas.openxmlformats.org/officeDocument/2006/math" xmlns:v="urn:schemas-microsoft-com:vml" xmlns:wp14="http://schemas.microsoft.com/office/word/2010/wordprocessingDrawing" xmlns:wp="http://schemas.openxmlformats.org/drawingml/2006/wordprocessingDrawing" xmlns:w10="urn:schemas-microsoft-com:office:word" xmlns:w="http://schemas.openxmlformats.org/wordprocessingml/2006/main" xmlns:w14="http://schemas.microsoft.com/office/word/2010/wordml" xmlns:wpg="http://schemas.microsoft.com/office/word/2010/wordprocessingGroup" xmlns:wpi="http://schemas.microsoft.com/office/word/2010/wordprocessingInk" xmlns:wne="http://schemas.microsoft.com/office/word/2006/wordml" xmlns:wps="http://schemas.microsoft.com/office/word/2010/wordprocessingShape" mc:Ignorable="w14 wp14">
   <w:abstractNum w:abstractNumId="0">
     <w:nsid w:val="1919094E"/>
     <w:multiLevelType w:val="hybridMultilevel"/>
@@ -1845,7 +2806,7 @@
 </file>
 
 <file path=word/styles.xml><?xml version="1.0" encoding="utf-8"?>
-<w:styles xmlns:r="http://schemas.openxmlformats.org/officeDocument/2006/relationships" xmlns:w="http://schemas.openxmlformats.org/wordprocessingml/2006/main">
+<w:styles xmlns:mc="http://schemas.openxmlformats.org/markup-compatibility/2006" xmlns:r="http://schemas.openxmlformats.org/officeDocument/2006/relationships" xmlns:w="http://schemas.openxmlformats.org/wordprocessingml/2006/main" xmlns:w14="http://schemas.microsoft.com/office/word/2010/wordml" mc:Ignorable="w14">
   <w:docDefaults>
     <w:rPrDefault>
       <w:rPr>
@@ -1862,7 +2823,7 @@
       </w:pPr>
     </w:pPrDefault>
   </w:docDefaults>
-  <w:latentStyles w:defLockedState="0" w:defUIPriority="99" w:defSemiHidden="1" w:defUnhideWhenUsed="1" w:defQFormat="0" w:count="267">
+  <w:latentStyles w:defLockedState="0" w:defUIPriority="99" w:defSemiHidden="1" w:defUnhideWhenUsed="1" w:defQFormat="0" w:count="276">
     <w:lsdException w:name="Normal" w:semiHidden="0" w:uiPriority="0" w:unhideWhenUsed="0" w:qFormat="1"/>
     <w:lsdException w:name="heading 1" w:semiHidden="0" w:uiPriority="9" w:unhideWhenUsed="0" w:qFormat="1"/>
     <w:lsdException w:name="heading 2" w:uiPriority="9" w:qFormat="1"/>
@@ -2001,7 +2962,7 @@
     <w:lsdException w:name="Bibliography" w:uiPriority="37"/>
     <w:lsdException w:name="TOC Heading" w:uiPriority="39" w:qFormat="1"/>
   </w:latentStyles>
-  <w:style w:type="paragraph" w:default="1" w:styleId="a">
+  <w:style w:type="paragraph" w:default="1" w:styleId="Normal">
     <w:name w:val="Normal"/>
     <w:qFormat/>
     <w:rsid w:val="008B2D09"/>
@@ -2010,18 +2971,16 @@
       <w:jc w:val="both"/>
     </w:pPr>
   </w:style>
-  <w:style w:type="character" w:default="1" w:styleId="a0">
+  <w:style w:type="character" w:default="1" w:styleId="DefaultParagraphFont">
     <w:name w:val="Default Paragraph Font"/>
     <w:uiPriority w:val="1"/>
-    <w:semiHidden/>
     <w:unhideWhenUsed/>
   </w:style>
-  <w:style w:type="table" w:default="1" w:styleId="a1">
+  <w:style w:type="table" w:default="1" w:styleId="TableNormal">
     <w:name w:val="Normal Table"/>
     <w:uiPriority w:val="99"/>
     <w:semiHidden/>
     <w:unhideWhenUsed/>
-    <w:qFormat/>
     <w:tblPr>
       <w:tblInd w:w="0" w:type="dxa"/>
       <w:tblCellMar>
@@ -2032,16 +2991,16 @@
       </w:tblCellMar>
     </w:tblPr>
   </w:style>
-  <w:style w:type="numbering" w:default="1" w:styleId="a2">
+  <w:style w:type="numbering" w:default="1" w:styleId="NoList">
     <w:name w:val="No List"/>
     <w:uiPriority w:val="99"/>
     <w:semiHidden/>
     <w:unhideWhenUsed/>
   </w:style>
-  <w:style w:type="paragraph" w:styleId="a3">
+  <w:style w:type="paragraph" w:styleId="Header">
     <w:name w:val="header"/>
-    <w:basedOn w:val="a"/>
-    <w:link w:val="Char"/>
+    <w:basedOn w:val="Normal"/>
+    <w:link w:val="HeaderChar"/>
     <w:uiPriority w:val="99"/>
     <w:semiHidden/>
     <w:unhideWhenUsed/>
@@ -2063,10 +3022,10 @@
       <w:szCs w:val="18"/>
     </w:rPr>
   </w:style>
-  <w:style w:type="character" w:customStyle="1" w:styleId="Char">
-    <w:name w:val="页眉 Char"/>
-    <w:basedOn w:val="a0"/>
-    <w:link w:val="a3"/>
+  <w:style w:type="character" w:customStyle="1" w:styleId="HeaderChar">
+    <w:name w:val="Header Char"/>
+    <w:basedOn w:val="DefaultParagraphFont"/>
+    <w:link w:val="Header"/>
     <w:uiPriority w:val="99"/>
     <w:semiHidden/>
     <w:rsid w:val="008B2D09"/>
@@ -2075,10 +3034,10 @@
       <w:szCs w:val="18"/>
     </w:rPr>
   </w:style>
-  <w:style w:type="paragraph" w:styleId="a4">
+  <w:style w:type="paragraph" w:styleId="Footer">
     <w:name w:val="footer"/>
-    <w:basedOn w:val="a"/>
-    <w:link w:val="Char0"/>
+    <w:basedOn w:val="Normal"/>
+    <w:link w:val="FooterChar"/>
     <w:uiPriority w:val="99"/>
     <w:semiHidden/>
     <w:unhideWhenUsed/>
@@ -2097,10 +3056,10 @@
       <w:szCs w:val="18"/>
     </w:rPr>
   </w:style>
-  <w:style w:type="character" w:customStyle="1" w:styleId="Char0">
-    <w:name w:val="页脚 Char"/>
-    <w:basedOn w:val="a0"/>
-    <w:link w:val="a4"/>
+  <w:style w:type="character" w:customStyle="1" w:styleId="FooterChar">
+    <w:name w:val="Footer Char"/>
+    <w:basedOn w:val="DefaultParagraphFont"/>
+    <w:link w:val="Footer"/>
     <w:uiPriority w:val="99"/>
     <w:semiHidden/>
     <w:rsid w:val="008B2D09"/>
@@ -2109,9 +3068,9 @@
       <w:szCs w:val="18"/>
     </w:rPr>
   </w:style>
-  <w:style w:type="paragraph" w:styleId="a5">
+  <w:style w:type="paragraph" w:styleId="ListParagraph">
     <w:name w:val="List Paragraph"/>
-    <w:basedOn w:val="a"/>
+    <w:basedOn w:val="Normal"/>
     <w:uiPriority w:val="34"/>
     <w:qFormat/>
     <w:rsid w:val="008B2D09"/>
@@ -2119,10 +3078,10 @@
       <w:ind w:firstLineChars="200" w:firstLine="420"/>
     </w:pPr>
   </w:style>
-  <w:style w:type="paragraph" w:styleId="a6">
+  <w:style w:type="paragraph" w:styleId="BalloonText">
     <w:name w:val="Balloon Text"/>
-    <w:basedOn w:val="a"/>
-    <w:link w:val="Char1"/>
+    <w:basedOn w:val="Normal"/>
+    <w:link w:val="BalloonTextChar"/>
     <w:uiPriority w:val="99"/>
     <w:semiHidden/>
     <w:unhideWhenUsed/>
@@ -2135,10 +3094,10 @@
       <w:szCs w:val="18"/>
     </w:rPr>
   </w:style>
-  <w:style w:type="character" w:customStyle="1" w:styleId="Char1">
-    <w:name w:val="批注框文本 Char"/>
-    <w:basedOn w:val="a0"/>
-    <w:link w:val="a6"/>
+  <w:style w:type="character" w:customStyle="1" w:styleId="BalloonTextChar">
+    <w:name w:val="Balloon Text Char"/>
+    <w:basedOn w:val="DefaultParagraphFont"/>
+    <w:link w:val="BalloonText"/>
     <w:uiPriority w:val="99"/>
     <w:semiHidden/>
     <w:rsid w:val="00131F3F"/>
@@ -2146,6 +3105,209 @@
       <w:sz w:val="18"/>
       <w:szCs w:val="18"/>
     </w:rPr>
+  </w:style>
+  <w:style w:type="character" w:customStyle="1" w:styleId="apple-converted-space">
+    <w:name w:val="apple-converted-space"/>
+    <w:basedOn w:val="DefaultParagraphFont"/>
+    <w:rsid w:val="00092EEB"/>
+  </w:style>
+  <w:style w:type="character" w:styleId="Hyperlink">
+    <w:name w:val="Hyperlink"/>
+    <w:basedOn w:val="DefaultParagraphFont"/>
+    <w:uiPriority w:val="99"/>
+    <w:semiHidden/>
+    <w:unhideWhenUsed/>
+    <w:rsid w:val="00092EEB"/>
+    <w:rPr>
+      <w:color w:val="0000FF"/>
+      <w:u w:val="single"/>
+    </w:rPr>
+  </w:style>
+</w:styles>
+</file>
+
+<file path=word/stylesWithEffects.xml><?xml version="1.0" encoding="utf-8"?>
+<w:styles xmlns:wpc="http://schemas.microsoft.com/office/word/2010/wordprocessingCanvas" xmlns:mo="http://schemas.microsoft.com/office/mac/office/2008/main" xmlns:mc="http://schemas.openxmlformats.org/markup-compatibility/2006" xmlns:mv="urn:schemas-microsoft-com:mac:vml" xmlns:o="urn:schemas-microsoft-com:office:office" xmlns:r="http://schemas.openxmlformats.org/officeDocument/2006/relationships" xmlns:m="http://schemas.openxmlformats.org/officeDocument/2006/math" xmlns:v="urn:schemas-microsoft-com:vml" xmlns:wp14="http://schemas.microsoft.com/office/word/2010/wordprocessingDrawing" xmlns:wp="http://schemas.openxmlformats.org/drawingml/2006/wordprocessingDrawing" xmlns:w10="urn:schemas-microsoft-com:office:word" xmlns:w="http://schemas.openxmlformats.org/wordprocessingml/2006/main" xmlns:w14="http://schemas.microsoft.com/office/word/2010/wordml" xmlns:wpg="http://schemas.microsoft.com/office/word/2010/wordprocessingGroup" xmlns:wpi="http://schemas.microsoft.com/office/word/2010/wordprocessingInk" xmlns:wne="http://schemas.microsoft.com/office/word/2006/wordml" xmlns:wps="http://schemas.microsoft.com/office/word/2010/wordprocessingShape" mc:Ignorable="w14 wp14">
+  <w:docDefaults>
+    <w:rPrDefault>
+      <w:rPr>
+        <w:rFonts w:asciiTheme="minorHAnsi" w:eastAsiaTheme="minorEastAsia" w:hAnsiTheme="minorHAnsi" w:cstheme="minorBidi"/>
+        <w:sz w:val="24"/>
+        <w:szCs w:val="24"/>
+        <w:lang w:val="en-US" w:eastAsia="ja-JP" w:bidi="ar-SA"/>
+      </w:rPr>
+    </w:rPrDefault>
+    <w:pPrDefault/>
+  </w:docDefaults>
+  <w:latentStyles w:defLockedState="0" w:defUIPriority="99" w:defSemiHidden="1" w:defUnhideWhenUsed="1" w:defQFormat="0" w:count="276">
+    <w:lsdException w:name="Normal" w:semiHidden="0" w:uiPriority="0" w:unhideWhenUsed="0" w:qFormat="1"/>
+    <w:lsdException w:name="heading 1" w:semiHidden="0" w:uiPriority="9" w:unhideWhenUsed="0" w:qFormat="1"/>
+    <w:lsdException w:name="heading 2" w:uiPriority="9" w:qFormat="1"/>
+    <w:lsdException w:name="heading 3" w:uiPriority="9" w:qFormat="1"/>
+    <w:lsdException w:name="heading 4" w:uiPriority="9" w:qFormat="1"/>
+    <w:lsdException w:name="heading 5" w:uiPriority="9" w:qFormat="1"/>
+    <w:lsdException w:name="heading 6" w:uiPriority="9" w:qFormat="1"/>
+    <w:lsdException w:name="heading 7" w:uiPriority="9" w:qFormat="1"/>
+    <w:lsdException w:name="heading 8" w:uiPriority="9" w:qFormat="1"/>
+    <w:lsdException w:name="heading 9" w:uiPriority="9" w:qFormat="1"/>
+    <w:lsdException w:name="toc 1" w:uiPriority="39"/>
+    <w:lsdException w:name="toc 2" w:uiPriority="39"/>
+    <w:lsdException w:name="toc 3" w:uiPriority="39"/>
+    <w:lsdException w:name="toc 4" w:uiPriority="39"/>
+    <w:lsdException w:name="toc 5" w:uiPriority="39"/>
+    <w:lsdException w:name="toc 6" w:uiPriority="39"/>
+    <w:lsdException w:name="toc 7" w:uiPriority="39"/>
+    <w:lsdException w:name="toc 8" w:uiPriority="39"/>
+    <w:lsdException w:name="toc 9" w:uiPriority="39"/>
+    <w:lsdException w:name="caption" w:uiPriority="35" w:qFormat="1"/>
+    <w:lsdException w:name="Title" w:semiHidden="0" w:uiPriority="10" w:unhideWhenUsed="0" w:qFormat="1"/>
+    <w:lsdException w:name="Default Paragraph Font" w:uiPriority="1"/>
+    <w:lsdException w:name="Subtitle" w:semiHidden="0" w:uiPriority="11" w:unhideWhenUsed="0" w:qFormat="1"/>
+    <w:lsdException w:name="Strong" w:semiHidden="0" w:uiPriority="22" w:unhideWhenUsed="0" w:qFormat="1"/>
+    <w:lsdException w:name="Emphasis" w:semiHidden="0" w:uiPriority="20" w:unhideWhenUsed="0" w:qFormat="1"/>
+    <w:lsdException w:name="Table Grid" w:semiHidden="0" w:uiPriority="59" w:unhideWhenUsed="0"/>
+    <w:lsdException w:name="Placeholder Text" w:unhideWhenUsed="0"/>
+    <w:lsdException w:name="No Spacing" w:semiHidden="0" w:uiPriority="1" w:unhideWhenUsed="0" w:qFormat="1"/>
+    <w:lsdException w:name="Light Shading" w:semiHidden="0" w:uiPriority="60" w:unhideWhenUsed="0"/>
+    <w:lsdException w:name="Light List" w:semiHidden="0" w:uiPriority="61" w:unhideWhenUsed="0"/>
+    <w:lsdException w:name="Light Grid" w:semiHidden="0" w:uiPriority="62" w:unhideWhenUsed="0"/>
+    <w:lsdException w:name="Medium Shading 1" w:semiHidden="0" w:uiPriority="63" w:unhideWhenUsed="0"/>
+    <w:lsdException w:name="Medium Shading 2" w:semiHidden="0" w:uiPriority="64" w:unhideWhenUsed="0"/>
+    <w:lsdException w:name="Medium List 1" w:semiHidden="0" w:uiPriority="65" w:unhideWhenUsed="0"/>
+    <w:lsdException w:name="Medium List 2" w:semiHidden="0" w:uiPriority="66" w:unhideWhenUsed="0"/>
+    <w:lsdException w:name="Medium Grid 1" w:semiHidden="0" w:uiPriority="67" w:unhideWhenUsed="0"/>
+    <w:lsdException w:name="Medium Grid 2" w:semiHidden="0" w:uiPriority="68" w:unhideWhenUsed="0"/>
+    <w:lsdException w:name="Medium Grid 3" w:semiHidden="0" w:uiPriority="69" w:unhideWhenUsed="0"/>
+    <w:lsdException w:name="Dark List" w:semiHidden="0" w:uiPriority="70" w:unhideWhenUsed="0"/>
+    <w:lsdException w:name="Colorful Shading" w:semiHidden="0" w:uiPriority="71" w:unhideWhenUsed="0"/>
+    <w:lsdException w:name="Colorful List" w:semiHidden="0" w:uiPriority="72" w:unhideWhenUsed="0"/>
+    <w:lsdException w:name="Colorful Grid" w:semiHidden="0" w:uiPriority="73" w:unhideWhenUsed="0"/>
+    <w:lsdException w:name="Light Shading Accent 1" w:semiHidden="0" w:uiPriority="60" w:unhideWhenUsed="0"/>
+    <w:lsdException w:name="Light List Accent 1" w:semiHidden="0" w:uiPriority="61" w:unhideWhenUsed="0"/>
+    <w:lsdException w:name="Light Grid Accent 1" w:semiHidden="0" w:uiPriority="62" w:unhideWhenUsed="0"/>
+    <w:lsdException w:name="Medium Shading 1 Accent 1" w:semiHidden="0" w:uiPriority="63" w:unhideWhenUsed="0"/>
+    <w:lsdException w:name="Medium Shading 2 Accent 1" w:semiHidden="0" w:uiPriority="64" w:unhideWhenUsed="0"/>
+    <w:lsdException w:name="Medium List 1 Accent 1" w:semiHidden="0" w:uiPriority="65" w:unhideWhenUsed="0"/>
+    <w:lsdException w:name="Revision" w:unhideWhenUsed="0"/>
+    <w:lsdException w:name="List Paragraph" w:semiHidden="0" w:uiPriority="34" w:unhideWhenUsed="0" w:qFormat="1"/>
+    <w:lsdException w:name="Quote" w:semiHidden="0" w:uiPriority="29" w:unhideWhenUsed="0" w:qFormat="1"/>
+    <w:lsdException w:name="Intense Quote" w:semiHidden="0" w:uiPriority="30" w:unhideWhenUsed="0" w:qFormat="1"/>
+    <w:lsdException w:name="Medium List 2 Accent 1" w:semiHidden="0" w:uiPriority="66" w:unhideWhenUsed="0"/>
+    <w:lsdException w:name="Medium Grid 1 Accent 1" w:semiHidden="0" w:uiPriority="67" w:unhideWhenUsed="0"/>
+    <w:lsdException w:name="Medium Grid 2 Accent 1" w:semiHidden="0" w:uiPriority="68" w:unhideWhenUsed="0"/>
+    <w:lsdException w:name="Medium Grid 3 Accent 1" w:semiHidden="0" w:uiPriority="69" w:unhideWhenUsed="0"/>
+    <w:lsdException w:name="Dark List Accent 1" w:semiHidden="0" w:uiPriority="70" w:unhideWhenUsed="0"/>
+    <w:lsdException w:name="Colorful Shading Accent 1" w:semiHidden="0" w:uiPriority="71" w:unhideWhenUsed="0"/>
+    <w:lsdException w:name="Colorful List Accent 1" w:semiHidden="0" w:uiPriority="72" w:unhideWhenUsed="0"/>
+    <w:lsdException w:name="Colorful Grid Accent 1" w:semiHidden="0" w:uiPriority="73" w:unhideWhenUsed="0"/>
+    <w:lsdException w:name="Light Shading Accent 2" w:semiHidden="0" w:uiPriority="60" w:unhideWhenUsed="0"/>
+    <w:lsdException w:name="Light List Accent 2" w:semiHidden="0" w:uiPriority="61" w:unhideWhenUsed="0"/>
+    <w:lsdException w:name="Light Grid Accent 2" w:semiHidden="0" w:uiPriority="62" w:unhideWhenUsed="0"/>
+    <w:lsdException w:name="Medium Shading 1 Accent 2" w:semiHidden="0" w:uiPriority="63" w:unhideWhenUsed="0"/>
+    <w:lsdException w:name="Medium Shading 2 Accent 2" w:semiHidden="0" w:uiPriority="64" w:unhideWhenUsed="0"/>
+    <w:lsdException w:name="Medium List 1 Accent 2" w:semiHidden="0" w:uiPriority="65" w:unhideWhenUsed="0"/>
+    <w:lsdException w:name="Medium List 2 Accent 2" w:semiHidden="0" w:uiPriority="66" w:unhideWhenUsed="0"/>
+    <w:lsdException w:name="Medium Grid 1 Accent 2" w:semiHidden="0" w:uiPriority="67" w:unhideWhenUsed="0"/>
+    <w:lsdException w:name="Medium Grid 2 Accent 2" w:semiHidden="0" w:uiPriority="68" w:unhideWhenUsed="0"/>
+    <w:lsdException w:name="Medium Grid 3 Accent 2" w:semiHidden="0" w:uiPriority="69" w:unhideWhenUsed="0"/>
+    <w:lsdException w:name="Dark List Accent 2" w:semiHidden="0" w:uiPriority="70" w:unhideWhenUsed="0"/>
+    <w:lsdException w:name="Colorful Shading Accent 2" w:semiHidden="0" w:uiPriority="71" w:unhideWhenUsed="0"/>
+    <w:lsdException w:name="Colorful List Accent 2" w:semiHidden="0" w:uiPriority="72" w:unhideWhenUsed="0"/>
+    <w:lsdException w:name="Colorful Grid Accent 2" w:semiHidden="0" w:uiPriority="73" w:unhideWhenUsed="0"/>
+    <w:lsdException w:name="Light Shading Accent 3" w:semiHidden="0" w:uiPriority="60" w:unhideWhenUsed="0"/>
+    <w:lsdException w:name="Light List Accent 3" w:semiHidden="0" w:uiPriority="61" w:unhideWhenUsed="0"/>
+    <w:lsdException w:name="Light Grid Accent 3" w:semiHidden="0" w:uiPriority="62" w:unhideWhenUsed="0"/>
+    <w:lsdException w:name="Medium Shading 1 Accent 3" w:semiHidden="0" w:uiPriority="63" w:unhideWhenUsed="0"/>
+    <w:lsdException w:name="Medium Shading 2 Accent 3" w:semiHidden="0" w:uiPriority="64" w:unhideWhenUsed="0"/>
+    <w:lsdException w:name="Medium List 1 Accent 3" w:semiHidden="0" w:uiPriority="65" w:unhideWhenUsed="0"/>
+    <w:lsdException w:name="Medium List 2 Accent 3" w:semiHidden="0" w:uiPriority="66" w:unhideWhenUsed="0"/>
+    <w:lsdException w:name="Medium Grid 1 Accent 3" w:semiHidden="0" w:uiPriority="67" w:unhideWhenUsed="0"/>
+    <w:lsdException w:name="Medium Grid 2 Accent 3" w:semiHidden="0" w:uiPriority="68" w:unhideWhenUsed="0"/>
+    <w:lsdException w:name="Medium Grid 3 Accent 3" w:semiHidden="0" w:uiPriority="69" w:unhideWhenUsed="0"/>
+    <w:lsdException w:name="Dark List Accent 3" w:semiHidden="0" w:uiPriority="70" w:unhideWhenUsed="0"/>
+    <w:lsdException w:name="Colorful Shading Accent 3" w:semiHidden="0" w:uiPriority="71" w:unhideWhenUsed="0"/>
+    <w:lsdException w:name="Colorful List Accent 3" w:semiHidden="0" w:uiPriority="72" w:unhideWhenUsed="0"/>
+    <w:lsdException w:name="Colorful Grid Accent 3" w:semiHidden="0" w:uiPriority="73" w:unhideWhenUsed="0"/>
+    <w:lsdException w:name="Light Shading Accent 4" w:semiHidden="0" w:uiPriority="60" w:unhideWhenUsed="0"/>
+    <w:lsdException w:name="Light List Accent 4" w:semiHidden="0" w:uiPriority="61" w:unhideWhenUsed="0"/>
+    <w:lsdException w:name="Light Grid Accent 4" w:semiHidden="0" w:uiPriority="62" w:unhideWhenUsed="0"/>
+    <w:lsdException w:name="Medium Shading 1 Accent 4" w:semiHidden="0" w:uiPriority="63" w:unhideWhenUsed="0"/>
+    <w:lsdException w:name="Medium Shading 2 Accent 4" w:semiHidden="0" w:uiPriority="64" w:unhideWhenUsed="0"/>
+    <w:lsdException w:name="Medium List 1 Accent 4" w:semiHidden="0" w:uiPriority="65" w:unhideWhenUsed="0"/>
+    <w:lsdException w:name="Medium List 2 Accent 4" w:semiHidden="0" w:uiPriority="66" w:unhideWhenUsed="0"/>
+    <w:lsdException w:name="Medium Grid 1 Accent 4" w:semiHidden="0" w:uiPriority="67" w:unhideWhenUsed="0"/>
+    <w:lsdException w:name="Medium Grid 2 Accent 4" w:semiHidden="0" w:uiPriority="68" w:unhideWhenUsed="0"/>
+    <w:lsdException w:name="Medium Grid 3 Accent 4" w:semiHidden="0" w:uiPriority="69" w:unhideWhenUsed="0"/>
+    <w:lsdException w:name="Dark List Accent 4" w:semiHidden="0" w:uiPriority="70" w:unhideWhenUsed="0"/>
+    <w:lsdException w:name="Colorful Shading Accent 4" w:semiHidden="0" w:uiPriority="71" w:unhideWhenUsed="0"/>
+    <w:lsdException w:name="Colorful List Accent 4" w:semiHidden="0" w:uiPriority="72" w:unhideWhenUsed="0"/>
+    <w:lsdException w:name="Colorful Grid Accent 4" w:semiHidden="0" w:uiPriority="73" w:unhideWhenUsed="0"/>
+    <w:lsdException w:name="Light Shading Accent 5" w:semiHidden="0" w:uiPriority="60" w:unhideWhenUsed="0"/>
+    <w:lsdException w:name="Light List Accent 5" w:semiHidden="0" w:uiPriority="61" w:unhideWhenUsed="0"/>
+    <w:lsdException w:name="Light Grid Accent 5" w:semiHidden="0" w:uiPriority="62" w:unhideWhenUsed="0"/>
+    <w:lsdException w:name="Medium Shading 1 Accent 5" w:semiHidden="0" w:uiPriority="63" w:unhideWhenUsed="0"/>
+    <w:lsdException w:name="Medium Shading 2 Accent 5" w:semiHidden="0" w:uiPriority="64" w:unhideWhenUsed="0"/>
+    <w:lsdException w:name="Medium List 1 Accent 5" w:semiHidden="0" w:uiPriority="65" w:unhideWhenUsed="0"/>
+    <w:lsdException w:name="Medium List 2 Accent 5" w:semiHidden="0" w:uiPriority="66" w:unhideWhenUsed="0"/>
+    <w:lsdException w:name="Medium Grid 1 Accent 5" w:semiHidden="0" w:uiPriority="67" w:unhideWhenUsed="0"/>
+    <w:lsdException w:name="Medium Grid 2 Accent 5" w:semiHidden="0" w:uiPriority="68" w:unhideWhenUsed="0"/>
+    <w:lsdException w:name="Medium Grid 3 Accent 5" w:semiHidden="0" w:uiPriority="69" w:unhideWhenUsed="0"/>
+    <w:lsdException w:name="Dark List Accent 5" w:semiHidden="0" w:uiPriority="70" w:unhideWhenUsed="0"/>
+    <w:lsdException w:name="Colorful Shading Accent 5" w:semiHidden="0" w:uiPriority="71" w:unhideWhenUsed="0"/>
+    <w:lsdException w:name="Colorful List Accent 5" w:semiHidden="0" w:uiPriority="72" w:unhideWhenUsed="0"/>
+    <w:lsdException w:name="Colorful Grid Accent 5" w:semiHidden="0" w:uiPriority="73" w:unhideWhenUsed="0"/>
+    <w:lsdException w:name="Light Shading Accent 6" w:semiHidden="0" w:uiPriority="60" w:unhideWhenUsed="0"/>
+    <w:lsdException w:name="Light List Accent 6" w:semiHidden="0" w:uiPriority="61" w:unhideWhenUsed="0"/>
+    <w:lsdException w:name="Light Grid Accent 6" w:semiHidden="0" w:uiPriority="62" w:unhideWhenUsed="0"/>
+    <w:lsdException w:name="Medium Shading 1 Accent 6" w:semiHidden="0" w:uiPriority="63" w:unhideWhenUsed="0"/>
+    <w:lsdException w:name="Medium Shading 2 Accent 6" w:semiHidden="0" w:uiPriority="64" w:unhideWhenUsed="0"/>
+    <w:lsdException w:name="Medium List 1 Accent 6" w:semiHidden="0" w:uiPriority="65" w:unhideWhenUsed="0"/>
+    <w:lsdException w:name="Medium List 2 Accent 6" w:semiHidden="0" w:uiPriority="66" w:unhideWhenUsed="0"/>
+    <w:lsdException w:name="Medium Grid 1 Accent 6" w:semiHidden="0" w:uiPriority="67" w:unhideWhenUsed="0"/>
+    <w:lsdException w:name="Medium Grid 2 Accent 6" w:semiHidden="0" w:uiPriority="68" w:unhideWhenUsed="0"/>
+    <w:lsdException w:name="Medium Grid 3 Accent 6" w:semiHidden="0" w:uiPriority="69" w:unhideWhenUsed="0"/>
+    <w:lsdException w:name="Dark List Accent 6" w:semiHidden="0" w:uiPriority="70" w:unhideWhenUsed="0"/>
+    <w:lsdException w:name="Colorful Shading Accent 6" w:semiHidden="0" w:uiPriority="71" w:unhideWhenUsed="0"/>
+    <w:lsdException w:name="Colorful List Accent 6" w:semiHidden="0" w:uiPriority="72" w:unhideWhenUsed="0"/>
+    <w:lsdException w:name="Colorful Grid Accent 6" w:semiHidden="0" w:uiPriority="73" w:unhideWhenUsed="0"/>
+    <w:lsdException w:name="Subtle Emphasis" w:semiHidden="0" w:uiPriority="19" w:unhideWhenUsed="0" w:qFormat="1"/>
+    <w:lsdException w:name="Intense Emphasis" w:semiHidden="0" w:uiPriority="21" w:unhideWhenUsed="0" w:qFormat="1"/>
+    <w:lsdException w:name="Subtle Reference" w:semiHidden="0" w:uiPriority="31" w:unhideWhenUsed="0" w:qFormat="1"/>
+    <w:lsdException w:name="Intense Reference" w:semiHidden="0" w:uiPriority="32" w:unhideWhenUsed="0" w:qFormat="1"/>
+    <w:lsdException w:name="Book Title" w:semiHidden="0" w:uiPriority="33" w:unhideWhenUsed="0" w:qFormat="1"/>
+    <w:lsdException w:name="Bibliography" w:uiPriority="37"/>
+    <w:lsdException w:name="TOC Heading" w:uiPriority="39" w:qFormat="1"/>
+  </w:latentStyles>
+  <w:style w:type="paragraph" w:default="1" w:styleId="Normal">
+    <w:name w:val="Normal"/>
+    <w:qFormat/>
+  </w:style>
+  <w:style w:type="character" w:default="1" w:styleId="DefaultParagraphFont">
+    <w:name w:val="Default Paragraph Font"/>
+    <w:uiPriority w:val="1"/>
+    <w:semiHidden/>
+    <w:unhideWhenUsed/>
+  </w:style>
+  <w:style w:type="table" w:default="1" w:styleId="TableNormal">
+    <w:name w:val="Normal Table"/>
+    <w:uiPriority w:val="99"/>
+    <w:semiHidden/>
+    <w:unhideWhenUsed/>
+    <w:tblPr>
+      <w:tblInd w:w="0" w:type="dxa"/>
+      <w:tblCellMar>
+        <w:top w:w="0" w:type="dxa"/>
+        <w:left w:w="108" w:type="dxa"/>
+        <w:bottom w:w="0" w:type="dxa"/>
+        <w:right w:w="108" w:type="dxa"/>
+      </w:tblCellMar>
+    </w:tblPr>
+  </w:style>
+  <w:style w:type="numbering" w:default="1" w:styleId="NoList">
+    <w:name w:val="No List"/>
+    <w:uiPriority w:val="99"/>
+    <w:semiHidden/>
+    <w:unhideWhenUsed/>
   </w:style>
 </w:styles>
 </file>

</xml_diff>